<commit_message>
changes to OOP CW
</commit_message>
<xml_diff>
--- a/OOP/Coursework/Coursework Week5.docx
+++ b/OOP/Coursework/Coursework Week5.docx
@@ -139,7 +139,6 @@
         <w:t>Example code for Inheritance</w:t>
       </w:r>
     </w:p>
-    <w:p/>
     <w:p>
       <w:pPr>
         <w:shd w:val="clear" w:color="auto" w:fill="1F1F1F"/>
@@ -290,46 +289,7 @@
           <w:lang w:eastAsia="en-IN"/>
           <w14:ligatures w14:val="none"/>
         </w:rPr>
-        <w:t>__</w:t>
-      </w:r>
-      <w:proofErr w:type="spellStart"/>
-      <w:r>
-        <w:rPr>
-          <w:rFonts w:ascii="Consolas" w:eastAsia="Times New Roman" w:hAnsi="Consolas" w:cs="Times New Roman"/>
-          <w:color w:val="DCDCAA"/>
-          <w:kern w:val="0"/>
-          <w:sz w:val="18"/>
-          <w:szCs w:val="18"/>
-          <w:lang w:eastAsia="en-IN"/>
-          <w14:ligatures w14:val="none"/>
-        </w:rPr>
-        <w:t>init</w:t>
-      </w:r>
-      <w:proofErr w:type="spellEnd"/>
-      <w:r>
-        <w:rPr>
-          <w:rFonts w:ascii="Consolas" w:eastAsia="Times New Roman" w:hAnsi="Consolas" w:cs="Times New Roman"/>
-          <w:color w:val="DCDCAA"/>
-          <w:kern w:val="0"/>
-          <w:sz w:val="18"/>
-          <w:szCs w:val="18"/>
-          <w:lang w:eastAsia="en-IN"/>
-          <w14:ligatures w14:val="none"/>
-        </w:rPr>
-        <w:t>_</w:t>
-      </w:r>
-      <w:proofErr w:type="gramStart"/>
-      <w:r>
-        <w:rPr>
-          <w:rFonts w:ascii="Consolas" w:eastAsia="Times New Roman" w:hAnsi="Consolas" w:cs="Times New Roman"/>
-          <w:color w:val="DCDCAA"/>
-          <w:kern w:val="0"/>
-          <w:sz w:val="18"/>
-          <w:szCs w:val="18"/>
-          <w:lang w:eastAsia="en-IN"/>
-          <w14:ligatures w14:val="none"/>
-        </w:rPr>
-        <w:t>_</w:t>
+        <w:t>__init__</w:t>
       </w:r>
       <w:r>
         <w:rPr>
@@ -343,7 +303,6 @@
         </w:rPr>
         <w:t>(</w:t>
       </w:r>
-      <w:proofErr w:type="gramEnd"/>
       <w:r>
         <w:rPr>
           <w:rFonts w:ascii="Consolas" w:eastAsia="Times New Roman" w:hAnsi="Consolas" w:cs="Times New Roman"/>
@@ -464,7 +423,6 @@
         </w:rPr>
         <w:t xml:space="preserve">, </w:t>
       </w:r>
-      <w:proofErr w:type="spellStart"/>
       <w:r>
         <w:rPr>
           <w:rFonts w:ascii="Consolas" w:eastAsia="Times New Roman" w:hAnsi="Consolas" w:cs="Times New Roman"/>
@@ -477,7 +435,6 @@
         </w:rPr>
         <w:t>max_speed</w:t>
       </w:r>
-      <w:proofErr w:type="spellEnd"/>
       <w:r>
         <w:rPr>
           <w:rFonts w:ascii="Consolas" w:eastAsia="Times New Roman" w:hAnsi="Consolas" w:cs="Times New Roman"/>
@@ -514,7 +471,6 @@
         </w:rPr>
         <w:t xml:space="preserve">, </w:t>
       </w:r>
-      <w:proofErr w:type="spellStart"/>
       <w:r>
         <w:rPr>
           <w:rFonts w:ascii="Consolas" w:eastAsia="Times New Roman" w:hAnsi="Consolas" w:cs="Times New Roman"/>
@@ -527,7 +483,6 @@
         </w:rPr>
         <w:t>max_range</w:t>
       </w:r>
-      <w:proofErr w:type="spellEnd"/>
       <w:r>
         <w:rPr>
           <w:rFonts w:ascii="Consolas" w:eastAsia="Times New Roman" w:hAnsi="Consolas" w:cs="Times New Roman"/>
@@ -831,8 +786,6 @@
         </w:rPr>
         <w:t xml:space="preserve">        </w:t>
       </w:r>
-      <w:proofErr w:type="spellStart"/>
-      <w:proofErr w:type="gramStart"/>
       <w:r>
         <w:rPr>
           <w:rFonts w:ascii="Consolas" w:eastAsia="Times New Roman" w:hAnsi="Consolas" w:cs="Times New Roman"/>
@@ -855,21 +808,7 @@
           <w:lang w:eastAsia="en-IN"/>
           <w14:ligatures w14:val="none"/>
         </w:rPr>
-        <w:t>.colour</w:t>
-      </w:r>
-      <w:proofErr w:type="spellEnd"/>
-      <w:proofErr w:type="gramEnd"/>
-      <w:r>
-        <w:rPr>
-          <w:rFonts w:ascii="Consolas" w:eastAsia="Times New Roman" w:hAnsi="Consolas" w:cs="Times New Roman"/>
-          <w:color w:val="CCCCCC"/>
-          <w:kern w:val="0"/>
-          <w:sz w:val="18"/>
-          <w:szCs w:val="18"/>
-          <w:lang w:eastAsia="en-IN"/>
-          <w14:ligatures w14:val="none"/>
-        </w:rPr>
-        <w:t xml:space="preserve"> </w:t>
+        <w:t xml:space="preserve">.colour </w:t>
       </w:r>
       <w:r>
         <w:rPr>
@@ -922,8 +861,6 @@
         </w:rPr>
         <w:t xml:space="preserve">        </w:t>
       </w:r>
-      <w:proofErr w:type="spellStart"/>
-      <w:proofErr w:type="gramStart"/>
       <w:r>
         <w:rPr>
           <w:rFonts w:ascii="Consolas" w:eastAsia="Times New Roman" w:hAnsi="Consolas" w:cs="Times New Roman"/>
@@ -946,21 +883,7 @@
           <w:lang w:eastAsia="en-IN"/>
           <w14:ligatures w14:val="none"/>
         </w:rPr>
-        <w:t>.weight</w:t>
-      </w:r>
-      <w:proofErr w:type="spellEnd"/>
-      <w:proofErr w:type="gramEnd"/>
-      <w:r>
-        <w:rPr>
-          <w:rFonts w:ascii="Consolas" w:eastAsia="Times New Roman" w:hAnsi="Consolas" w:cs="Times New Roman"/>
-          <w:color w:val="CCCCCC"/>
-          <w:kern w:val="0"/>
-          <w:sz w:val="18"/>
-          <w:szCs w:val="18"/>
-          <w:lang w:eastAsia="en-IN"/>
-          <w14:ligatures w14:val="none"/>
-        </w:rPr>
-        <w:t xml:space="preserve"> </w:t>
+        <w:t xml:space="preserve">.weight </w:t>
       </w:r>
       <w:r>
         <w:rPr>
@@ -1013,7 +936,6 @@
         </w:rPr>
         <w:t xml:space="preserve">        </w:t>
       </w:r>
-      <w:proofErr w:type="spellStart"/>
       <w:r>
         <w:rPr>
           <w:rFonts w:ascii="Consolas" w:eastAsia="Times New Roman" w:hAnsi="Consolas" w:cs="Times New Roman"/>
@@ -1036,20 +958,7 @@
           <w:lang w:eastAsia="en-IN"/>
           <w14:ligatures w14:val="none"/>
         </w:rPr>
-        <w:t>.max_speed</w:t>
-      </w:r>
-      <w:proofErr w:type="spellEnd"/>
-      <w:r>
-        <w:rPr>
-          <w:rFonts w:ascii="Consolas" w:eastAsia="Times New Roman" w:hAnsi="Consolas" w:cs="Times New Roman"/>
-          <w:color w:val="CCCCCC"/>
-          <w:kern w:val="0"/>
-          <w:sz w:val="18"/>
-          <w:szCs w:val="18"/>
-          <w:lang w:eastAsia="en-IN"/>
-          <w14:ligatures w14:val="none"/>
-        </w:rPr>
-        <w:t xml:space="preserve"> </w:t>
+        <w:t xml:space="preserve">.max_speed </w:t>
       </w:r>
       <w:r>
         <w:rPr>
@@ -1073,22 +982,8 @@
           <w:lang w:eastAsia="en-IN"/>
           <w14:ligatures w14:val="none"/>
         </w:rPr>
-        <w:t xml:space="preserve"> </w:t>
-      </w:r>
-      <w:proofErr w:type="spellStart"/>
-      <w:r>
-        <w:rPr>
-          <w:rFonts w:ascii="Consolas" w:eastAsia="Times New Roman" w:hAnsi="Consolas" w:cs="Times New Roman"/>
-          <w:color w:val="CCCCCC"/>
-          <w:kern w:val="0"/>
-          <w:sz w:val="18"/>
-          <w:szCs w:val="18"/>
-          <w:lang w:eastAsia="en-IN"/>
-          <w14:ligatures w14:val="none"/>
-        </w:rPr>
-        <w:t>max_speed</w:t>
-      </w:r>
-      <w:proofErr w:type="spellEnd"/>
+        <w:t xml:space="preserve"> max_speed</w:t>
+      </w:r>
     </w:p>
     <w:p>
       <w:pPr>
@@ -1116,7 +1011,6 @@
         </w:rPr>
         <w:t xml:space="preserve">        </w:t>
       </w:r>
-      <w:proofErr w:type="spellStart"/>
       <w:r>
         <w:rPr>
           <w:rFonts w:ascii="Consolas" w:eastAsia="Times New Roman" w:hAnsi="Consolas" w:cs="Times New Roman"/>
@@ -1139,20 +1033,7 @@
           <w:lang w:eastAsia="en-IN"/>
           <w14:ligatures w14:val="none"/>
         </w:rPr>
-        <w:t>.max_range</w:t>
-      </w:r>
-      <w:proofErr w:type="spellEnd"/>
-      <w:r>
-        <w:rPr>
-          <w:rFonts w:ascii="Consolas" w:eastAsia="Times New Roman" w:hAnsi="Consolas" w:cs="Times New Roman"/>
-          <w:color w:val="CCCCCC"/>
-          <w:kern w:val="0"/>
-          <w:sz w:val="18"/>
-          <w:szCs w:val="18"/>
-          <w:lang w:eastAsia="en-IN"/>
-          <w14:ligatures w14:val="none"/>
-        </w:rPr>
-        <w:t xml:space="preserve"> </w:t>
+        <w:t xml:space="preserve">.max_range </w:t>
       </w:r>
       <w:r>
         <w:rPr>
@@ -1176,22 +1057,8 @@
           <w:lang w:eastAsia="en-IN"/>
           <w14:ligatures w14:val="none"/>
         </w:rPr>
-        <w:t xml:space="preserve"> </w:t>
-      </w:r>
-      <w:proofErr w:type="spellStart"/>
-      <w:r>
-        <w:rPr>
-          <w:rFonts w:ascii="Consolas" w:eastAsia="Times New Roman" w:hAnsi="Consolas" w:cs="Times New Roman"/>
-          <w:color w:val="CCCCCC"/>
-          <w:kern w:val="0"/>
-          <w:sz w:val="18"/>
-          <w:szCs w:val="18"/>
-          <w:lang w:eastAsia="en-IN"/>
-          <w14:ligatures w14:val="none"/>
-        </w:rPr>
-        <w:t>max_range</w:t>
-      </w:r>
-      <w:proofErr w:type="spellEnd"/>
+        <w:t xml:space="preserve"> max_range</w:t>
+      </w:r>
     </w:p>
     <w:p>
       <w:pPr>
@@ -1219,8 +1086,6 @@
         </w:rPr>
         <w:t xml:space="preserve">        </w:t>
       </w:r>
-      <w:proofErr w:type="spellStart"/>
-      <w:proofErr w:type="gramStart"/>
       <w:r>
         <w:rPr>
           <w:rFonts w:ascii="Consolas" w:eastAsia="Times New Roman" w:hAnsi="Consolas" w:cs="Times New Roman"/>
@@ -1243,21 +1108,7 @@
           <w:lang w:eastAsia="en-IN"/>
           <w14:ligatures w14:val="none"/>
         </w:rPr>
-        <w:t>.seats</w:t>
-      </w:r>
-      <w:proofErr w:type="spellEnd"/>
-      <w:proofErr w:type="gramEnd"/>
-      <w:r>
-        <w:rPr>
-          <w:rFonts w:ascii="Consolas" w:eastAsia="Times New Roman" w:hAnsi="Consolas" w:cs="Times New Roman"/>
-          <w:color w:val="CCCCCC"/>
-          <w:kern w:val="0"/>
-          <w:sz w:val="18"/>
-          <w:szCs w:val="18"/>
-          <w:lang w:eastAsia="en-IN"/>
-          <w14:ligatures w14:val="none"/>
-        </w:rPr>
-        <w:t xml:space="preserve"> </w:t>
+        <w:t xml:space="preserve">.seats </w:t>
       </w:r>
       <w:r>
         <w:rPr>
@@ -1349,7 +1200,6 @@
         </w:rPr>
         <w:t xml:space="preserve"> </w:t>
       </w:r>
-      <w:proofErr w:type="gramStart"/>
       <w:r>
         <w:rPr>
           <w:rFonts w:ascii="Consolas" w:eastAsia="Times New Roman" w:hAnsi="Consolas" w:cs="Times New Roman"/>
@@ -1374,7 +1224,6 @@
         </w:rPr>
         <w:t>(</w:t>
       </w:r>
-      <w:proofErr w:type="gramEnd"/>
       <w:r>
         <w:rPr>
           <w:rFonts w:ascii="Consolas" w:eastAsia="Times New Roman" w:hAnsi="Consolas" w:cs="Times New Roman"/>
@@ -1474,7 +1323,6 @@
         </w:rPr>
         <w:t xml:space="preserve">        </w:t>
       </w:r>
-      <w:proofErr w:type="gramStart"/>
       <w:r>
         <w:rPr>
           <w:rFonts w:ascii="Consolas" w:eastAsia="Times New Roman" w:hAnsi="Consolas" w:cs="Times New Roman"/>
@@ -1499,8 +1347,6 @@
         </w:rPr>
         <w:t>(</w:t>
       </w:r>
-      <w:proofErr w:type="spellStart"/>
-      <w:proofErr w:type="gramEnd"/>
       <w:r>
         <w:rPr>
           <w:rFonts w:ascii="Consolas" w:eastAsia="Times New Roman" w:hAnsi="Consolas" w:cs="Times New Roman"/>
@@ -1523,20 +1369,7 @@
           <w:lang w:eastAsia="en-IN"/>
           <w14:ligatures w14:val="none"/>
         </w:rPr>
-        <w:t>"The</w:t>
-      </w:r>
-      <w:proofErr w:type="spellEnd"/>
-      <w:r>
-        <w:rPr>
-          <w:rFonts w:ascii="Consolas" w:eastAsia="Times New Roman" w:hAnsi="Consolas" w:cs="Times New Roman"/>
-          <w:color w:val="CE9178"/>
-          <w:kern w:val="0"/>
-          <w:sz w:val="18"/>
-          <w:szCs w:val="18"/>
-          <w:lang w:eastAsia="en-IN"/>
-          <w14:ligatures w14:val="none"/>
-        </w:rPr>
-        <w:t xml:space="preserve"> vehicle is moving at </w:t>
+        <w:t xml:space="preserve">"The vehicle is moving at </w:t>
       </w:r>
       <w:r>
         <w:rPr>
@@ -1664,7 +1497,6 @@
         </w:rPr>
         <w:t xml:space="preserve"> </w:t>
       </w:r>
-      <w:proofErr w:type="spellStart"/>
       <w:r>
         <w:rPr>
           <w:rFonts w:ascii="Consolas" w:eastAsia="Times New Roman" w:hAnsi="Consolas" w:cs="Times New Roman"/>
@@ -1677,7 +1509,6 @@
         </w:rPr>
         <w:t>get_total_seats</w:t>
       </w:r>
-      <w:proofErr w:type="spellEnd"/>
       <w:r>
         <w:rPr>
           <w:rFonts w:ascii="Consolas" w:eastAsia="Times New Roman" w:hAnsi="Consolas" w:cs="Times New Roman"/>
@@ -1765,8 +1596,6 @@
         </w:rPr>
         <w:t xml:space="preserve"> </w:t>
       </w:r>
-      <w:proofErr w:type="spellStart"/>
-      <w:proofErr w:type="gramStart"/>
       <w:r>
         <w:rPr>
           <w:rFonts w:ascii="Consolas" w:eastAsia="Times New Roman" w:hAnsi="Consolas" w:cs="Times New Roman"/>
@@ -1789,21 +1618,7 @@
           <w:lang w:eastAsia="en-IN"/>
           <w14:ligatures w14:val="none"/>
         </w:rPr>
-        <w:t>.seats</w:t>
-      </w:r>
-      <w:proofErr w:type="spellEnd"/>
-      <w:proofErr w:type="gramEnd"/>
-      <w:r>
-        <w:rPr>
-          <w:rFonts w:ascii="Consolas" w:eastAsia="Times New Roman" w:hAnsi="Consolas" w:cs="Times New Roman"/>
-          <w:color w:val="CCCCCC"/>
-          <w:kern w:val="0"/>
-          <w:sz w:val="18"/>
-          <w:szCs w:val="18"/>
-          <w:lang w:eastAsia="en-IN"/>
-          <w14:ligatures w14:val="none"/>
-        </w:rPr>
-        <w:t xml:space="preserve"> </w:t>
+        <w:t xml:space="preserve">.seats </w:t>
       </w:r>
       <w:r>
         <w:rPr>
@@ -1904,8 +1719,6 @@
         </w:rPr>
         <w:t xml:space="preserve"> </w:t>
       </w:r>
-      <w:proofErr w:type="spellStart"/>
-      <w:proofErr w:type="gramStart"/>
       <w:r>
         <w:rPr>
           <w:rFonts w:ascii="Consolas" w:eastAsia="Times New Roman" w:hAnsi="Consolas" w:cs="Times New Roman"/>
@@ -1930,8 +1743,6 @@
         </w:rPr>
         <w:t>.seats</w:t>
       </w:r>
-      <w:proofErr w:type="spellEnd"/>
-      <w:proofErr w:type="gramEnd"/>
     </w:p>
     <w:p>
       <w:pPr>
@@ -2076,7 +1887,6 @@
         </w:rPr>
         <w:t xml:space="preserve"> </w:t>
       </w:r>
-      <w:proofErr w:type="gramStart"/>
       <w:r>
         <w:rPr>
           <w:rFonts w:ascii="Consolas" w:eastAsia="Times New Roman" w:hAnsi="Consolas" w:cs="Times New Roman"/>
@@ -2101,7 +1911,6 @@
         </w:rPr>
         <w:t>(</w:t>
       </w:r>
-      <w:proofErr w:type="gramEnd"/>
       <w:r>
         <w:rPr>
           <w:rFonts w:ascii="Consolas" w:eastAsia="Times New Roman" w:hAnsi="Consolas" w:cs="Times New Roman"/>
@@ -2187,46 +1996,7 @@
           <w:lang w:eastAsia="en-IN"/>
           <w14:ligatures w14:val="none"/>
         </w:rPr>
-        <w:t>__</w:t>
-      </w:r>
-      <w:proofErr w:type="spellStart"/>
-      <w:r>
-        <w:rPr>
-          <w:rFonts w:ascii="Consolas" w:eastAsia="Times New Roman" w:hAnsi="Consolas" w:cs="Times New Roman"/>
-          <w:color w:val="DCDCAA"/>
-          <w:kern w:val="0"/>
-          <w:sz w:val="18"/>
-          <w:szCs w:val="18"/>
-          <w:lang w:eastAsia="en-IN"/>
-          <w14:ligatures w14:val="none"/>
-        </w:rPr>
-        <w:t>init</w:t>
-      </w:r>
-      <w:proofErr w:type="spellEnd"/>
-      <w:r>
-        <w:rPr>
-          <w:rFonts w:ascii="Consolas" w:eastAsia="Times New Roman" w:hAnsi="Consolas" w:cs="Times New Roman"/>
-          <w:color w:val="DCDCAA"/>
-          <w:kern w:val="0"/>
-          <w:sz w:val="18"/>
-          <w:szCs w:val="18"/>
-          <w:lang w:eastAsia="en-IN"/>
-          <w14:ligatures w14:val="none"/>
-        </w:rPr>
-        <w:t>_</w:t>
-      </w:r>
-      <w:proofErr w:type="gramStart"/>
-      <w:r>
-        <w:rPr>
-          <w:rFonts w:ascii="Consolas" w:eastAsia="Times New Roman" w:hAnsi="Consolas" w:cs="Times New Roman"/>
-          <w:color w:val="DCDCAA"/>
-          <w:kern w:val="0"/>
-          <w:sz w:val="18"/>
-          <w:szCs w:val="18"/>
-          <w:lang w:eastAsia="en-IN"/>
-          <w14:ligatures w14:val="none"/>
-        </w:rPr>
-        <w:t>_</w:t>
+        <w:t>__init__</w:t>
       </w:r>
       <w:r>
         <w:rPr>
@@ -2240,7 +2010,6 @@
         </w:rPr>
         <w:t>(</w:t>
       </w:r>
-      <w:proofErr w:type="gramEnd"/>
       <w:r>
         <w:rPr>
           <w:rFonts w:ascii="Consolas" w:eastAsia="Times New Roman" w:hAnsi="Consolas" w:cs="Times New Roman"/>
@@ -2361,7 +2130,6 @@
         </w:rPr>
         <w:t xml:space="preserve">, </w:t>
       </w:r>
-      <w:proofErr w:type="spellStart"/>
       <w:r>
         <w:rPr>
           <w:rFonts w:ascii="Consolas" w:eastAsia="Times New Roman" w:hAnsi="Consolas" w:cs="Times New Roman"/>
@@ -2374,7 +2142,6 @@
         </w:rPr>
         <w:t>max_speed</w:t>
       </w:r>
-      <w:proofErr w:type="spellEnd"/>
       <w:r>
         <w:rPr>
           <w:rFonts w:ascii="Consolas" w:eastAsia="Times New Roman" w:hAnsi="Consolas" w:cs="Times New Roman"/>
@@ -2411,7 +2178,6 @@
         </w:rPr>
         <w:t xml:space="preserve">, </w:t>
       </w:r>
-      <w:proofErr w:type="spellStart"/>
       <w:r>
         <w:rPr>
           <w:rFonts w:ascii="Consolas" w:eastAsia="Times New Roman" w:hAnsi="Consolas" w:cs="Times New Roman"/>
@@ -2424,7 +2190,6 @@
         </w:rPr>
         <w:t>car_type</w:t>
       </w:r>
-      <w:proofErr w:type="spellEnd"/>
       <w:r>
         <w:rPr>
           <w:rFonts w:ascii="Consolas" w:eastAsia="Times New Roman" w:hAnsi="Consolas" w:cs="Times New Roman"/>
@@ -2461,7 +2226,6 @@
         </w:rPr>
         <w:t xml:space="preserve">, </w:t>
       </w:r>
-      <w:proofErr w:type="spellStart"/>
       <w:r>
         <w:rPr>
           <w:rFonts w:ascii="Consolas" w:eastAsia="Times New Roman" w:hAnsi="Consolas" w:cs="Times New Roman"/>
@@ -2474,7 +2238,6 @@
         </w:rPr>
         <w:t>max_range</w:t>
       </w:r>
-      <w:proofErr w:type="spellEnd"/>
       <w:r>
         <w:rPr>
           <w:rFonts w:ascii="Consolas" w:eastAsia="Times New Roman" w:hAnsi="Consolas" w:cs="Times New Roman"/>
@@ -2634,7 +2397,6 @@
         </w:rPr>
         <w:t xml:space="preserve">        </w:t>
       </w:r>
-      <w:proofErr w:type="gramStart"/>
       <w:r>
         <w:rPr>
           <w:rFonts w:ascii="Consolas" w:eastAsia="Times New Roman" w:hAnsi="Consolas" w:cs="Times New Roman"/>
@@ -2657,20 +2419,7 @@
           <w:lang w:eastAsia="en-IN"/>
           <w14:ligatures w14:val="none"/>
         </w:rPr>
-        <w:t>(</w:t>
-      </w:r>
-      <w:proofErr w:type="gramEnd"/>
-      <w:r>
-        <w:rPr>
-          <w:rFonts w:ascii="Consolas" w:eastAsia="Times New Roman" w:hAnsi="Consolas" w:cs="Times New Roman"/>
-          <w:color w:val="CCCCCC"/>
-          <w:kern w:val="0"/>
-          <w:sz w:val="18"/>
-          <w:szCs w:val="18"/>
-          <w:lang w:eastAsia="en-IN"/>
-          <w14:ligatures w14:val="none"/>
-        </w:rPr>
-        <w:t>).</w:t>
+        <w:t>().</w:t>
       </w:r>
       <w:r>
         <w:rPr>
@@ -2682,97 +2431,19 @@
           <w:lang w:eastAsia="en-IN"/>
           <w14:ligatures w14:val="none"/>
         </w:rPr>
-        <w:t>__</w:t>
-      </w:r>
-      <w:proofErr w:type="spellStart"/>
-      <w:r>
-        <w:rPr>
-          <w:rFonts w:ascii="Consolas" w:eastAsia="Times New Roman" w:hAnsi="Consolas" w:cs="Times New Roman"/>
-          <w:color w:val="DCDCAA"/>
-          <w:kern w:val="0"/>
-          <w:sz w:val="18"/>
-          <w:szCs w:val="18"/>
-          <w:lang w:eastAsia="en-IN"/>
-          <w14:ligatures w14:val="none"/>
-        </w:rPr>
-        <w:t>init</w:t>
-      </w:r>
-      <w:proofErr w:type="spellEnd"/>
-      <w:r>
-        <w:rPr>
-          <w:rFonts w:ascii="Consolas" w:eastAsia="Times New Roman" w:hAnsi="Consolas" w:cs="Times New Roman"/>
-          <w:color w:val="DCDCAA"/>
-          <w:kern w:val="0"/>
-          <w:sz w:val="18"/>
-          <w:szCs w:val="18"/>
-          <w:lang w:eastAsia="en-IN"/>
-          <w14:ligatures w14:val="none"/>
-        </w:rPr>
-        <w:t>__</w:t>
-      </w:r>
-      <w:r>
-        <w:rPr>
-          <w:rFonts w:ascii="Consolas" w:eastAsia="Times New Roman" w:hAnsi="Consolas" w:cs="Times New Roman"/>
-          <w:color w:val="CCCCCC"/>
-          <w:kern w:val="0"/>
-          <w:sz w:val="18"/>
-          <w:szCs w:val="18"/>
-          <w:lang w:eastAsia="en-IN"/>
-          <w14:ligatures w14:val="none"/>
-        </w:rPr>
-        <w:t xml:space="preserve">(colour, weight, </w:t>
-      </w:r>
-      <w:proofErr w:type="spellStart"/>
-      <w:r>
-        <w:rPr>
-          <w:rFonts w:ascii="Consolas" w:eastAsia="Times New Roman" w:hAnsi="Consolas" w:cs="Times New Roman"/>
-          <w:color w:val="CCCCCC"/>
-          <w:kern w:val="0"/>
-          <w:sz w:val="18"/>
-          <w:szCs w:val="18"/>
-          <w:lang w:eastAsia="en-IN"/>
-          <w14:ligatures w14:val="none"/>
-        </w:rPr>
-        <w:t>max_speed</w:t>
-      </w:r>
-      <w:proofErr w:type="spellEnd"/>
-      <w:r>
-        <w:rPr>
-          <w:rFonts w:ascii="Consolas" w:eastAsia="Times New Roman" w:hAnsi="Consolas" w:cs="Times New Roman"/>
-          <w:color w:val="CCCCCC"/>
-          <w:kern w:val="0"/>
-          <w:sz w:val="18"/>
-          <w:szCs w:val="18"/>
-          <w:lang w:eastAsia="en-IN"/>
-          <w14:ligatures w14:val="none"/>
-        </w:rPr>
-        <w:t xml:space="preserve">, </w:t>
-      </w:r>
-      <w:proofErr w:type="spellStart"/>
-      <w:r>
-        <w:rPr>
-          <w:rFonts w:ascii="Consolas" w:eastAsia="Times New Roman" w:hAnsi="Consolas" w:cs="Times New Roman"/>
-          <w:color w:val="CCCCCC"/>
-          <w:kern w:val="0"/>
-          <w:sz w:val="18"/>
-          <w:szCs w:val="18"/>
-          <w:lang w:eastAsia="en-IN"/>
-          <w14:ligatures w14:val="none"/>
-        </w:rPr>
-        <w:t>max_range</w:t>
-      </w:r>
-      <w:proofErr w:type="spellEnd"/>
-      <w:r>
-        <w:rPr>
-          <w:rFonts w:ascii="Consolas" w:eastAsia="Times New Roman" w:hAnsi="Consolas" w:cs="Times New Roman"/>
-          <w:color w:val="CCCCCC"/>
-          <w:kern w:val="0"/>
-          <w:sz w:val="18"/>
-          <w:szCs w:val="18"/>
-          <w:lang w:eastAsia="en-IN"/>
-          <w14:ligatures w14:val="none"/>
-        </w:rPr>
-        <w:t xml:space="preserve">, seats) </w:t>
+        <w:t>__init__</w:t>
+      </w:r>
+      <w:r>
+        <w:rPr>
+          <w:rFonts w:ascii="Consolas" w:eastAsia="Times New Roman" w:hAnsi="Consolas" w:cs="Times New Roman"/>
+          <w:color w:val="CCCCCC"/>
+          <w:kern w:val="0"/>
+          <w:sz w:val="18"/>
+          <w:szCs w:val="18"/>
+          <w:lang w:eastAsia="en-IN"/>
+          <w14:ligatures w14:val="none"/>
+        </w:rPr>
+        <w:t xml:space="preserve">(colour, weight, max_speed, max_range, seats) </w:t>
       </w:r>
       <w:r>
         <w:rPr>
@@ -2813,8 +2484,6 @@
         </w:rPr>
         <w:t xml:space="preserve">        </w:t>
       </w:r>
-      <w:proofErr w:type="spellStart"/>
-      <w:proofErr w:type="gramStart"/>
       <w:r>
         <w:rPr>
           <w:rFonts w:ascii="Consolas" w:eastAsia="Times New Roman" w:hAnsi="Consolas" w:cs="Times New Roman"/>
@@ -2837,21 +2506,7 @@
           <w:lang w:eastAsia="en-IN"/>
           <w14:ligatures w14:val="none"/>
         </w:rPr>
-        <w:t>.seats</w:t>
-      </w:r>
-      <w:proofErr w:type="spellEnd"/>
-      <w:proofErr w:type="gramEnd"/>
-      <w:r>
-        <w:rPr>
-          <w:rFonts w:ascii="Consolas" w:eastAsia="Times New Roman" w:hAnsi="Consolas" w:cs="Times New Roman"/>
-          <w:color w:val="CCCCCC"/>
-          <w:kern w:val="0"/>
-          <w:sz w:val="18"/>
-          <w:szCs w:val="18"/>
-          <w:lang w:eastAsia="en-IN"/>
-          <w14:ligatures w14:val="none"/>
-        </w:rPr>
-        <w:t xml:space="preserve"> </w:t>
+        <w:t xml:space="preserve">.seats </w:t>
       </w:r>
       <w:r>
         <w:rPr>
@@ -2943,7 +2598,6 @@
         </w:rPr>
         <w:t xml:space="preserve"> </w:t>
       </w:r>
-      <w:proofErr w:type="gramStart"/>
       <w:r>
         <w:rPr>
           <w:rFonts w:ascii="Consolas" w:eastAsia="Times New Roman" w:hAnsi="Consolas" w:cs="Times New Roman"/>
@@ -2968,7 +2622,6 @@
         </w:rPr>
         <w:t>(</w:t>
       </w:r>
-      <w:proofErr w:type="gramEnd"/>
       <w:r>
         <w:rPr>
           <w:rFonts w:ascii="Consolas" w:eastAsia="Times New Roman" w:hAnsi="Consolas" w:cs="Times New Roman"/>
@@ -3068,7 +2721,6 @@
         </w:rPr>
         <w:t xml:space="preserve">        </w:t>
       </w:r>
-      <w:proofErr w:type="gramStart"/>
       <w:r>
         <w:rPr>
           <w:rFonts w:ascii="Consolas" w:eastAsia="Times New Roman" w:hAnsi="Consolas" w:cs="Times New Roman"/>
@@ -3093,8 +2745,6 @@
         </w:rPr>
         <w:t>(</w:t>
       </w:r>
-      <w:proofErr w:type="spellStart"/>
-      <w:proofErr w:type="gramEnd"/>
       <w:r>
         <w:rPr>
           <w:rFonts w:ascii="Consolas" w:eastAsia="Times New Roman" w:hAnsi="Consolas" w:cs="Times New Roman"/>
@@ -3117,20 +2767,7 @@
           <w:lang w:eastAsia="en-IN"/>
           <w14:ligatures w14:val="none"/>
         </w:rPr>
-        <w:t>"The</w:t>
-      </w:r>
-      <w:proofErr w:type="spellEnd"/>
-      <w:r>
-        <w:rPr>
-          <w:rFonts w:ascii="Consolas" w:eastAsia="Times New Roman" w:hAnsi="Consolas" w:cs="Times New Roman"/>
-          <w:color w:val="CE9178"/>
-          <w:kern w:val="0"/>
-          <w:sz w:val="18"/>
-          <w:szCs w:val="18"/>
-          <w:lang w:eastAsia="en-IN"/>
-          <w14:ligatures w14:val="none"/>
-        </w:rPr>
-        <w:t xml:space="preserve"> car is driving at </w:t>
+        <w:t xml:space="preserve">"The car is driving at </w:t>
       </w:r>
       <w:r>
         <w:rPr>
@@ -3222,32 +2859,17 @@
           <w14:ligatures w14:val="none"/>
         </w:rPr>
       </w:pPr>
-      <w:proofErr w:type="spellStart"/>
-      <w:r>
-        <w:rPr>
-          <w:rFonts w:ascii="Consolas" w:eastAsia="Times New Roman" w:hAnsi="Consolas" w:cs="Times New Roman"/>
-          <w:color w:val="CCCCCC"/>
-          <w:kern w:val="0"/>
-          <w:sz w:val="18"/>
-          <w:szCs w:val="18"/>
-          <w:lang w:eastAsia="en-IN"/>
-          <w14:ligatures w14:val="none"/>
-        </w:rPr>
-        <w:lastRenderedPageBreak/>
-        <w:t>electric_car</w:t>
-      </w:r>
-      <w:proofErr w:type="spellEnd"/>
-      <w:r>
-        <w:rPr>
-          <w:rFonts w:ascii="Consolas" w:eastAsia="Times New Roman" w:hAnsi="Consolas" w:cs="Times New Roman"/>
-          <w:color w:val="CCCCCC"/>
-          <w:kern w:val="0"/>
-          <w:sz w:val="18"/>
-          <w:szCs w:val="18"/>
-          <w:lang w:eastAsia="en-IN"/>
-          <w14:ligatures w14:val="none"/>
-        </w:rPr>
-        <w:t xml:space="preserve"> </w:t>
+      <w:r>
+        <w:rPr>
+          <w:rFonts w:ascii="Consolas" w:eastAsia="Times New Roman" w:hAnsi="Consolas" w:cs="Times New Roman"/>
+          <w:color w:val="CCCCCC"/>
+          <w:kern w:val="0"/>
+          <w:sz w:val="18"/>
+          <w:szCs w:val="18"/>
+          <w:lang w:eastAsia="en-IN"/>
+          <w14:ligatures w14:val="none"/>
+        </w:rPr>
+        <w:t xml:space="preserve">electric_car </w:t>
       </w:r>
       <w:r>
         <w:rPr>
@@ -3271,22 +2893,8 @@
           <w:lang w:eastAsia="en-IN"/>
           <w14:ligatures w14:val="none"/>
         </w:rPr>
-        <w:t xml:space="preserve"> </w:t>
-      </w:r>
-      <w:proofErr w:type="gramStart"/>
-      <w:r>
-        <w:rPr>
-          <w:rFonts w:ascii="Consolas" w:eastAsia="Times New Roman" w:hAnsi="Consolas" w:cs="Times New Roman"/>
-          <w:color w:val="CCCCCC"/>
-          <w:kern w:val="0"/>
-          <w:sz w:val="18"/>
-          <w:szCs w:val="18"/>
-          <w:lang w:eastAsia="en-IN"/>
-          <w14:ligatures w14:val="none"/>
-        </w:rPr>
-        <w:t>Electric(</w:t>
-      </w:r>
-      <w:proofErr w:type="gramEnd"/>
+        <w:t xml:space="preserve"> Electric(</w:t>
+      </w:r>
       <w:r>
         <w:rPr>
           <w:rFonts w:ascii="Consolas" w:eastAsia="Times New Roman" w:hAnsi="Consolas" w:cs="Times New Roman"/>
@@ -3407,7 +3015,6 @@
         </w:rPr>
         <w:t xml:space="preserve">, </w:t>
       </w:r>
-      <w:proofErr w:type="spellStart"/>
       <w:r>
         <w:rPr>
           <w:rFonts w:ascii="Consolas" w:eastAsia="Times New Roman" w:hAnsi="Consolas" w:cs="Times New Roman"/>
@@ -3420,7 +3027,6 @@
         </w:rPr>
         <w:t>max_range</w:t>
       </w:r>
-      <w:proofErr w:type="spellEnd"/>
       <w:r>
         <w:rPr>
           <w:rFonts w:ascii="Consolas" w:eastAsia="Times New Roman" w:hAnsi="Consolas" w:cs="Times New Roman"/>
@@ -3520,45 +3126,18 @@
           <w14:ligatures w14:val="none"/>
         </w:rPr>
       </w:pPr>
-      <w:proofErr w:type="spellStart"/>
-      <w:r>
-        <w:rPr>
-          <w:rFonts w:ascii="Consolas" w:eastAsia="Times New Roman" w:hAnsi="Consolas" w:cs="Times New Roman"/>
-          <w:color w:val="CCCCCC"/>
-          <w:kern w:val="0"/>
-          <w:sz w:val="18"/>
-          <w:szCs w:val="18"/>
-          <w:lang w:eastAsia="en-IN"/>
-          <w14:ligatures w14:val="none"/>
-        </w:rPr>
-        <w:t>electric_</w:t>
-      </w:r>
-      <w:proofErr w:type="gramStart"/>
-      <w:r>
-        <w:rPr>
-          <w:rFonts w:ascii="Consolas" w:eastAsia="Times New Roman" w:hAnsi="Consolas" w:cs="Times New Roman"/>
-          <w:color w:val="CCCCCC"/>
-          <w:kern w:val="0"/>
-          <w:sz w:val="18"/>
-          <w:szCs w:val="18"/>
-          <w:lang w:eastAsia="en-IN"/>
-          <w14:ligatures w14:val="none"/>
-        </w:rPr>
-        <w:t>car.move</w:t>
-      </w:r>
-      <w:proofErr w:type="spellEnd"/>
-      <w:proofErr w:type="gramEnd"/>
-      <w:r>
-        <w:rPr>
-          <w:rFonts w:ascii="Consolas" w:eastAsia="Times New Roman" w:hAnsi="Consolas" w:cs="Times New Roman"/>
-          <w:color w:val="CCCCCC"/>
-          <w:kern w:val="0"/>
-          <w:sz w:val="18"/>
-          <w:szCs w:val="18"/>
-          <w:lang w:eastAsia="en-IN"/>
-          <w14:ligatures w14:val="none"/>
-        </w:rPr>
-        <w:t>(</w:t>
+      <w:r>
+        <w:rPr>
+          <w:rFonts w:ascii="Consolas" w:eastAsia="Times New Roman" w:hAnsi="Consolas" w:cs="Times New Roman"/>
+          <w:color w:val="CCCCCC"/>
+          <w:kern w:val="0"/>
+          <w:sz w:val="18"/>
+          <w:szCs w:val="18"/>
+          <w:lang w:eastAsia="en-IN"/>
+          <w14:ligatures w14:val="none"/>
+        </w:rPr>
+        <w:lastRenderedPageBreak/>
+        <w:t>electric_car.move(</w:t>
       </w:r>
       <w:r>
         <w:rPr>
@@ -3614,31 +3193,17 @@
           <w14:ligatures w14:val="none"/>
         </w:rPr>
       </w:pPr>
-      <w:proofErr w:type="spellStart"/>
-      <w:r>
-        <w:rPr>
-          <w:rFonts w:ascii="Consolas" w:eastAsia="Times New Roman" w:hAnsi="Consolas" w:cs="Times New Roman"/>
-          <w:color w:val="CCCCCC"/>
-          <w:kern w:val="0"/>
-          <w:sz w:val="18"/>
-          <w:szCs w:val="18"/>
-          <w:lang w:eastAsia="en-IN"/>
-          <w14:ligatures w14:val="none"/>
-        </w:rPr>
-        <w:t>petrol_car</w:t>
-      </w:r>
-      <w:proofErr w:type="spellEnd"/>
-      <w:r>
-        <w:rPr>
-          <w:rFonts w:ascii="Consolas" w:eastAsia="Times New Roman" w:hAnsi="Consolas" w:cs="Times New Roman"/>
-          <w:color w:val="CCCCCC"/>
-          <w:kern w:val="0"/>
-          <w:sz w:val="18"/>
-          <w:szCs w:val="18"/>
-          <w:lang w:eastAsia="en-IN"/>
-          <w14:ligatures w14:val="none"/>
-        </w:rPr>
-        <w:t xml:space="preserve"> </w:t>
+      <w:r>
+        <w:rPr>
+          <w:rFonts w:ascii="Consolas" w:eastAsia="Times New Roman" w:hAnsi="Consolas" w:cs="Times New Roman"/>
+          <w:color w:val="CCCCCC"/>
+          <w:kern w:val="0"/>
+          <w:sz w:val="18"/>
+          <w:szCs w:val="18"/>
+          <w:lang w:eastAsia="en-IN"/>
+          <w14:ligatures w14:val="none"/>
+        </w:rPr>
+        <w:t xml:space="preserve">petrol_car </w:t>
       </w:r>
       <w:r>
         <w:rPr>
@@ -3662,22 +3227,8 @@
           <w:lang w:eastAsia="en-IN"/>
           <w14:ligatures w14:val="none"/>
         </w:rPr>
-        <w:t xml:space="preserve"> </w:t>
-      </w:r>
-      <w:proofErr w:type="gramStart"/>
-      <w:r>
-        <w:rPr>
-          <w:rFonts w:ascii="Consolas" w:eastAsia="Times New Roman" w:hAnsi="Consolas" w:cs="Times New Roman"/>
-          <w:color w:val="CCCCCC"/>
-          <w:kern w:val="0"/>
-          <w:sz w:val="18"/>
-          <w:szCs w:val="18"/>
-          <w:lang w:eastAsia="en-IN"/>
-          <w14:ligatures w14:val="none"/>
-        </w:rPr>
-        <w:t>Petrol(</w:t>
-      </w:r>
-      <w:proofErr w:type="gramEnd"/>
+        <w:t xml:space="preserve"> Petrol(</w:t>
+      </w:r>
       <w:r>
         <w:rPr>
           <w:rFonts w:ascii="Consolas" w:eastAsia="Times New Roman" w:hAnsi="Consolas" w:cs="Times New Roman"/>
@@ -3798,7 +3349,6 @@
         </w:rPr>
         <w:t xml:space="preserve">, </w:t>
       </w:r>
-      <w:proofErr w:type="spellStart"/>
       <w:r>
         <w:rPr>
           <w:rFonts w:ascii="Consolas" w:eastAsia="Times New Roman" w:hAnsi="Consolas" w:cs="Times New Roman"/>
@@ -3811,7 +3361,6 @@
         </w:rPr>
         <w:t>max_range</w:t>
       </w:r>
-      <w:proofErr w:type="spellEnd"/>
       <w:r>
         <w:rPr>
           <w:rFonts w:ascii="Consolas" w:eastAsia="Times New Roman" w:hAnsi="Consolas" w:cs="Times New Roman"/>
@@ -3911,45 +3460,17 @@
           <w14:ligatures w14:val="none"/>
         </w:rPr>
       </w:pPr>
-      <w:proofErr w:type="spellStart"/>
-      <w:r>
-        <w:rPr>
-          <w:rFonts w:ascii="Consolas" w:eastAsia="Times New Roman" w:hAnsi="Consolas" w:cs="Times New Roman"/>
-          <w:color w:val="CCCCCC"/>
-          <w:kern w:val="0"/>
-          <w:sz w:val="18"/>
-          <w:szCs w:val="18"/>
-          <w:lang w:eastAsia="en-IN"/>
-          <w14:ligatures w14:val="none"/>
-        </w:rPr>
-        <w:t>petrol_</w:t>
-      </w:r>
-      <w:proofErr w:type="gramStart"/>
-      <w:r>
-        <w:rPr>
-          <w:rFonts w:ascii="Consolas" w:eastAsia="Times New Roman" w:hAnsi="Consolas" w:cs="Times New Roman"/>
-          <w:color w:val="CCCCCC"/>
-          <w:kern w:val="0"/>
-          <w:sz w:val="18"/>
-          <w:szCs w:val="18"/>
-          <w:lang w:eastAsia="en-IN"/>
-          <w14:ligatures w14:val="none"/>
-        </w:rPr>
-        <w:t>car.move</w:t>
-      </w:r>
-      <w:proofErr w:type="spellEnd"/>
-      <w:proofErr w:type="gramEnd"/>
-      <w:r>
-        <w:rPr>
-          <w:rFonts w:ascii="Consolas" w:eastAsia="Times New Roman" w:hAnsi="Consolas" w:cs="Times New Roman"/>
-          <w:color w:val="CCCCCC"/>
-          <w:kern w:val="0"/>
-          <w:sz w:val="18"/>
-          <w:szCs w:val="18"/>
-          <w:lang w:eastAsia="en-IN"/>
-          <w14:ligatures w14:val="none"/>
-        </w:rPr>
-        <w:t>(</w:t>
+      <w:r>
+        <w:rPr>
+          <w:rFonts w:ascii="Consolas" w:eastAsia="Times New Roman" w:hAnsi="Consolas" w:cs="Times New Roman"/>
+          <w:color w:val="CCCCCC"/>
+          <w:kern w:val="0"/>
+          <w:sz w:val="18"/>
+          <w:szCs w:val="18"/>
+          <w:lang w:eastAsia="en-IN"/>
+          <w14:ligatures w14:val="none"/>
+        </w:rPr>
+        <w:t>petrol_car.move(</w:t>
       </w:r>
       <w:r>
         <w:rPr>
@@ -4005,7 +3526,6 @@
           <w14:ligatures w14:val="none"/>
         </w:rPr>
       </w:pPr>
-      <w:proofErr w:type="gramStart"/>
       <w:r>
         <w:rPr>
           <w:rFonts w:ascii="Consolas" w:eastAsia="Times New Roman" w:hAnsi="Consolas" w:cs="Times New Roman"/>
@@ -4030,8 +3550,6 @@
         </w:rPr>
         <w:t>(</w:t>
       </w:r>
-      <w:proofErr w:type="spellStart"/>
-      <w:proofErr w:type="gramEnd"/>
       <w:r>
         <w:rPr>
           <w:rFonts w:ascii="Consolas" w:eastAsia="Times New Roman" w:hAnsi="Consolas" w:cs="Times New Roman"/>
@@ -4054,9 +3572,44 @@
           <w:lang w:eastAsia="en-IN"/>
           <w14:ligatures w14:val="none"/>
         </w:rPr>
-        <w:t>"Total</w:t>
-      </w:r>
-      <w:proofErr w:type="spellEnd"/>
+        <w:t xml:space="preserve">"Total fuel capacity </w:t>
+      </w:r>
+      <w:r>
+        <w:rPr>
+          <w:rFonts w:ascii="Consolas" w:eastAsia="Times New Roman" w:hAnsi="Consolas" w:cs="Times New Roman"/>
+          <w:color w:val="569CD6"/>
+          <w:kern w:val="0"/>
+          <w:sz w:val="18"/>
+          <w:szCs w:val="18"/>
+          <w:lang w:eastAsia="en-IN"/>
+          <w14:ligatures w14:val="none"/>
+        </w:rPr>
+        <w:t>{</w:t>
+      </w:r>
+      <w:r>
+        <w:rPr>
+          <w:rFonts w:ascii="Consolas" w:eastAsia="Times New Roman" w:hAnsi="Consolas" w:cs="Times New Roman"/>
+          <w:color w:val="CCCCCC"/>
+          <w:kern w:val="0"/>
+          <w:sz w:val="18"/>
+          <w:szCs w:val="18"/>
+          <w:lang w:eastAsia="en-IN"/>
+          <w14:ligatures w14:val="none"/>
+        </w:rPr>
+        <w:t>petrol_car.fuel_capacity</w:t>
+      </w:r>
+      <w:r>
+        <w:rPr>
+          <w:rFonts w:ascii="Consolas" w:eastAsia="Times New Roman" w:hAnsi="Consolas" w:cs="Times New Roman"/>
+          <w:color w:val="569CD6"/>
+          <w:kern w:val="0"/>
+          <w:sz w:val="18"/>
+          <w:szCs w:val="18"/>
+          <w:lang w:eastAsia="en-IN"/>
+          <w14:ligatures w14:val="none"/>
+        </w:rPr>
+        <w:t>}</w:t>
+      </w:r>
       <w:r>
         <w:rPr>
           <w:rFonts w:ascii="Consolas" w:eastAsia="Times New Roman" w:hAnsi="Consolas" w:cs="Times New Roman"/>
@@ -4067,83 +3620,7 @@
           <w:lang w:eastAsia="en-IN"/>
           <w14:ligatures w14:val="none"/>
         </w:rPr>
-        <w:t xml:space="preserve"> fuel capacity </w:t>
-      </w:r>
-      <w:r>
-        <w:rPr>
-          <w:rFonts w:ascii="Consolas" w:eastAsia="Times New Roman" w:hAnsi="Consolas" w:cs="Times New Roman"/>
-          <w:color w:val="569CD6"/>
-          <w:kern w:val="0"/>
-          <w:sz w:val="18"/>
-          <w:szCs w:val="18"/>
-          <w:lang w:eastAsia="en-IN"/>
-          <w14:ligatures w14:val="none"/>
-        </w:rPr>
-        <w:t>{</w:t>
-      </w:r>
-      <w:proofErr w:type="spellStart"/>
-      <w:r>
-        <w:rPr>
-          <w:rFonts w:ascii="Consolas" w:eastAsia="Times New Roman" w:hAnsi="Consolas" w:cs="Times New Roman"/>
-          <w:color w:val="CCCCCC"/>
-          <w:kern w:val="0"/>
-          <w:sz w:val="18"/>
-          <w:szCs w:val="18"/>
-          <w:lang w:eastAsia="en-IN"/>
-          <w14:ligatures w14:val="none"/>
-        </w:rPr>
-        <w:t>petrol_car.fuel_capacity</w:t>
-      </w:r>
-      <w:proofErr w:type="spellEnd"/>
-      <w:r>
-        <w:rPr>
-          <w:rFonts w:ascii="Consolas" w:eastAsia="Times New Roman" w:hAnsi="Consolas" w:cs="Times New Roman"/>
-          <w:color w:val="569CD6"/>
-          <w:kern w:val="0"/>
-          <w:sz w:val="18"/>
-          <w:szCs w:val="18"/>
-          <w:lang w:eastAsia="en-IN"/>
-          <w14:ligatures w14:val="none"/>
-        </w:rPr>
-        <w:t>}</w:t>
-      </w:r>
-      <w:r>
-        <w:rPr>
-          <w:rFonts w:ascii="Consolas" w:eastAsia="Times New Roman" w:hAnsi="Consolas" w:cs="Times New Roman"/>
-          <w:color w:val="CE9178"/>
-          <w:kern w:val="0"/>
-          <w:sz w:val="18"/>
-          <w:szCs w:val="18"/>
-          <w:lang w:eastAsia="en-IN"/>
-          <w14:ligatures w14:val="none"/>
-        </w:rPr>
-        <w:t xml:space="preserve"> </w:t>
-      </w:r>
-      <w:proofErr w:type="spellStart"/>
-      <w:r>
-        <w:rPr>
-          <w:rFonts w:ascii="Consolas" w:eastAsia="Times New Roman" w:hAnsi="Consolas" w:cs="Times New Roman"/>
-          <w:color w:val="CE9178"/>
-          <w:kern w:val="0"/>
-          <w:sz w:val="18"/>
-          <w:szCs w:val="18"/>
-          <w:lang w:eastAsia="en-IN"/>
-          <w14:ligatures w14:val="none"/>
-        </w:rPr>
-        <w:t>ltrs</w:t>
-      </w:r>
-      <w:proofErr w:type="spellEnd"/>
-      <w:r>
-        <w:rPr>
-          <w:rFonts w:ascii="Consolas" w:eastAsia="Times New Roman" w:hAnsi="Consolas" w:cs="Times New Roman"/>
-          <w:color w:val="CE9178"/>
-          <w:kern w:val="0"/>
-          <w:sz w:val="18"/>
-          <w:szCs w:val="18"/>
-          <w:lang w:eastAsia="en-IN"/>
-          <w14:ligatures w14:val="none"/>
-        </w:rPr>
-        <w:t>"</w:t>
+        <w:t xml:space="preserve"> ltrs"</w:t>
       </w:r>
       <w:r>
         <w:rPr>
@@ -4172,7 +3649,6 @@
           <w14:ligatures w14:val="none"/>
         </w:rPr>
       </w:pPr>
-      <w:proofErr w:type="gramStart"/>
       <w:r>
         <w:rPr>
           <w:rFonts w:ascii="Consolas" w:eastAsia="Times New Roman" w:hAnsi="Consolas" w:cs="Times New Roman"/>
@@ -4197,8 +3673,6 @@
         </w:rPr>
         <w:t>(</w:t>
       </w:r>
-      <w:proofErr w:type="spellStart"/>
-      <w:proofErr w:type="gramEnd"/>
       <w:r>
         <w:rPr>
           <w:rFonts w:ascii="Consolas" w:eastAsia="Times New Roman" w:hAnsi="Consolas" w:cs="Times New Roman"/>
@@ -4221,20 +3695,7 @@
           <w:lang w:eastAsia="en-IN"/>
           <w14:ligatures w14:val="none"/>
         </w:rPr>
-        <w:t>"Total</w:t>
-      </w:r>
-      <w:proofErr w:type="spellEnd"/>
-      <w:r>
-        <w:rPr>
-          <w:rFonts w:ascii="Consolas" w:eastAsia="Times New Roman" w:hAnsi="Consolas" w:cs="Times New Roman"/>
-          <w:color w:val="CE9178"/>
-          <w:kern w:val="0"/>
-          <w:sz w:val="18"/>
-          <w:szCs w:val="18"/>
-          <w:lang w:eastAsia="en-IN"/>
-          <w14:ligatures w14:val="none"/>
-        </w:rPr>
-        <w:t xml:space="preserve"> seats of petrol car is </w:t>
+        <w:t xml:space="preserve">"Total seats of petrol car is </w:t>
       </w:r>
       <w:r>
         <w:rPr>
@@ -4248,31 +3709,17 @@
         </w:rPr>
         <w:t>{</w:t>
       </w:r>
-      <w:proofErr w:type="spellStart"/>
-      <w:r>
-        <w:rPr>
-          <w:rFonts w:ascii="Consolas" w:eastAsia="Times New Roman" w:hAnsi="Consolas" w:cs="Times New Roman"/>
-          <w:color w:val="CCCCCC"/>
-          <w:kern w:val="0"/>
-          <w:sz w:val="18"/>
-          <w:szCs w:val="18"/>
-          <w:lang w:eastAsia="en-IN"/>
-          <w14:ligatures w14:val="none"/>
-        </w:rPr>
-        <w:t>petrol_car.get_total_seats</w:t>
-      </w:r>
-      <w:proofErr w:type="spellEnd"/>
-      <w:r>
-        <w:rPr>
-          <w:rFonts w:ascii="Consolas" w:eastAsia="Times New Roman" w:hAnsi="Consolas" w:cs="Times New Roman"/>
-          <w:color w:val="CCCCCC"/>
-          <w:kern w:val="0"/>
-          <w:sz w:val="18"/>
-          <w:szCs w:val="18"/>
-          <w:lang w:eastAsia="en-IN"/>
-          <w14:ligatures w14:val="none"/>
-        </w:rPr>
-        <w:t>()</w:t>
+      <w:r>
+        <w:rPr>
+          <w:rFonts w:ascii="Consolas" w:eastAsia="Times New Roman" w:hAnsi="Consolas" w:cs="Times New Roman"/>
+          <w:color w:val="CCCCCC"/>
+          <w:kern w:val="0"/>
+          <w:sz w:val="18"/>
+          <w:szCs w:val="18"/>
+          <w:lang w:eastAsia="en-IN"/>
+          <w14:ligatures w14:val="none"/>
+        </w:rPr>
+        <w:t>petrol_car.get_total_seats()</w:t>
       </w:r>
       <w:r>
         <w:rPr>
@@ -4380,52 +3827,39 @@
         <w:rPr>
           <w:rFonts w:cs="Arial"/>
         </w:rPr>
-        <w:t xml:space="preserve"> In the example code, the </w:t>
-      </w:r>
-      <w:proofErr w:type="gramStart"/>
+        <w:t xml:space="preserve"> In the example code, the move() function is overridden with custom code to match with the class, this is how we’re able to use inheritance</w:t>
+      </w:r>
       <w:r>
         <w:rPr>
           <w:rFonts w:cs="Arial"/>
         </w:rPr>
-        <w:t>move(</w:t>
-      </w:r>
-      <w:proofErr w:type="gramEnd"/>
-      <w:r>
+        <w:t>.</w:t>
+      </w:r>
+    </w:p>
+    <w:p>
+      <w:pPr>
+        <w:pStyle w:val="Heading2"/>
+        <w:rPr>
+          <w:rFonts w:ascii="Arial" w:hAnsi="Arial" w:cs="Arial"/>
+        </w:rPr>
+      </w:pPr>
+      <w:r>
+        <w:rPr>
+          <w:rFonts w:ascii="Arial" w:hAnsi="Arial" w:cs="Arial"/>
+        </w:rPr>
+        <w:t>Output</w:t>
+      </w:r>
+    </w:p>
+    <w:p>
+      <w:pPr>
         <w:rPr>
           <w:rFonts w:cs="Arial"/>
         </w:rPr>
-        <w:t>) function is overridden with custom code to match with the class, this is how we’re able to use inheritance</w:t>
-      </w:r>
+      </w:pPr>
       <w:r>
         <w:rPr>
           <w:rFonts w:cs="Arial"/>
-        </w:rPr>
-        <w:t>.</w:t>
-      </w:r>
-    </w:p>
-    <w:p>
-      <w:pPr>
-        <w:pStyle w:val="Heading2"/>
-        <w:rPr>
-          <w:rFonts w:ascii="Arial" w:hAnsi="Arial" w:cs="Arial"/>
-        </w:rPr>
-      </w:pPr>
-      <w:r>
-        <w:rPr>
-          <w:rFonts w:ascii="Arial" w:hAnsi="Arial" w:cs="Arial"/>
-        </w:rPr>
-        <w:t>Output</w:t>
-      </w:r>
-    </w:p>
-    <w:p>
-      <w:pPr>
-        <w:rPr>
-          <w:rFonts w:cs="Arial"/>
-        </w:rPr>
-      </w:pPr>
-      <w:r>
-        <w:rPr>
-          <w:rFonts w:cs="Arial"/>
+          <w:noProof/>
         </w:rPr>
         <w:drawing>
           <wp:inline distT="0" distB="0" distL="0" distR="0" wp14:anchorId="372BACA2" wp14:editId="20345A06">
@@ -4529,6 +3963,7 @@
       <w:r>
         <w:rPr>
           <w:rFonts w:cs="Arial"/>
+          <w:noProof/>
         </w:rPr>
         <w:drawing>
           <wp:inline distT="0" distB="0" distL="0" distR="0" wp14:anchorId="2FC13438" wp14:editId="2606762A">
@@ -4718,46 +4153,7 @@
           <w:lang w:eastAsia="en-IN"/>
           <w14:ligatures w14:val="none"/>
         </w:rPr>
-        <w:t>__</w:t>
-      </w:r>
-      <w:proofErr w:type="spellStart"/>
-      <w:r>
-        <w:rPr>
-          <w:rFonts w:ascii="Consolas" w:eastAsia="Times New Roman" w:hAnsi="Consolas" w:cs="Times New Roman"/>
-          <w:color w:val="DCDCAA"/>
-          <w:kern w:val="0"/>
-          <w:sz w:val="18"/>
-          <w:szCs w:val="18"/>
-          <w:lang w:eastAsia="en-IN"/>
-          <w14:ligatures w14:val="none"/>
-        </w:rPr>
-        <w:t>init</w:t>
-      </w:r>
-      <w:proofErr w:type="spellEnd"/>
-      <w:r>
-        <w:rPr>
-          <w:rFonts w:ascii="Consolas" w:eastAsia="Times New Roman" w:hAnsi="Consolas" w:cs="Times New Roman"/>
-          <w:color w:val="DCDCAA"/>
-          <w:kern w:val="0"/>
-          <w:sz w:val="18"/>
-          <w:szCs w:val="18"/>
-          <w:lang w:eastAsia="en-IN"/>
-          <w14:ligatures w14:val="none"/>
-        </w:rPr>
-        <w:t>_</w:t>
-      </w:r>
-      <w:proofErr w:type="gramStart"/>
-      <w:r>
-        <w:rPr>
-          <w:rFonts w:ascii="Consolas" w:eastAsia="Times New Roman" w:hAnsi="Consolas" w:cs="Times New Roman"/>
-          <w:color w:val="DCDCAA"/>
-          <w:kern w:val="0"/>
-          <w:sz w:val="18"/>
-          <w:szCs w:val="18"/>
-          <w:lang w:eastAsia="en-IN"/>
-          <w14:ligatures w14:val="none"/>
-        </w:rPr>
-        <w:t>_</w:t>
+        <w:t>__init__</w:t>
       </w:r>
       <w:r>
         <w:rPr>
@@ -4771,7 +4167,6 @@
         </w:rPr>
         <w:t>(</w:t>
       </w:r>
-      <w:proofErr w:type="gramEnd"/>
       <w:r>
         <w:rPr>
           <w:rFonts w:ascii="Consolas" w:eastAsia="Times New Roman" w:hAnsi="Consolas" w:cs="Times New Roman"/>
@@ -4994,8 +4389,6 @@
         </w:rPr>
         <w:t xml:space="preserve">        </w:t>
       </w:r>
-      <w:proofErr w:type="spellStart"/>
-      <w:proofErr w:type="gramStart"/>
       <w:r>
         <w:rPr>
           <w:rFonts w:ascii="Consolas" w:eastAsia="Times New Roman" w:hAnsi="Consolas" w:cs="Times New Roman"/>
@@ -5018,21 +4411,7 @@
           <w:lang w:eastAsia="en-IN"/>
           <w14:ligatures w14:val="none"/>
         </w:rPr>
-        <w:t>.fins</w:t>
-      </w:r>
-      <w:proofErr w:type="spellEnd"/>
-      <w:proofErr w:type="gramEnd"/>
-      <w:r>
-        <w:rPr>
-          <w:rFonts w:ascii="Consolas" w:eastAsia="Times New Roman" w:hAnsi="Consolas" w:cs="Times New Roman"/>
-          <w:color w:val="CCCCCC"/>
-          <w:kern w:val="0"/>
-          <w:sz w:val="18"/>
-          <w:szCs w:val="18"/>
-          <w:lang w:eastAsia="en-IN"/>
-          <w14:ligatures w14:val="none"/>
-        </w:rPr>
-        <w:t xml:space="preserve"> </w:t>
+        <w:t xml:space="preserve">.fins </w:t>
       </w:r>
       <w:r>
         <w:rPr>
@@ -5085,8 +4464,6 @@
         </w:rPr>
         <w:t xml:space="preserve">        </w:t>
       </w:r>
-      <w:proofErr w:type="spellStart"/>
-      <w:proofErr w:type="gramStart"/>
       <w:r>
         <w:rPr>
           <w:rFonts w:ascii="Consolas" w:eastAsia="Times New Roman" w:hAnsi="Consolas" w:cs="Times New Roman"/>
@@ -5109,21 +4486,7 @@
           <w:lang w:eastAsia="en-IN"/>
           <w14:ligatures w14:val="none"/>
         </w:rPr>
-        <w:t>.type</w:t>
-      </w:r>
-      <w:proofErr w:type="spellEnd"/>
-      <w:proofErr w:type="gramEnd"/>
-      <w:r>
-        <w:rPr>
-          <w:rFonts w:ascii="Consolas" w:eastAsia="Times New Roman" w:hAnsi="Consolas" w:cs="Times New Roman"/>
-          <w:color w:val="CCCCCC"/>
-          <w:kern w:val="0"/>
-          <w:sz w:val="18"/>
-          <w:szCs w:val="18"/>
-          <w:lang w:eastAsia="en-IN"/>
-          <w14:ligatures w14:val="none"/>
-        </w:rPr>
-        <w:t xml:space="preserve"> </w:t>
+        <w:t xml:space="preserve">.type </w:t>
       </w:r>
       <w:r>
         <w:rPr>
@@ -5408,21 +4771,7 @@
           <w:lang w:eastAsia="en-IN"/>
           <w14:ligatures w14:val="none"/>
         </w:rPr>
-        <w:t>{</w:t>
-      </w:r>
-      <w:proofErr w:type="spellStart"/>
-      <w:proofErr w:type="gramStart"/>
-      <w:r>
-        <w:rPr>
-          <w:rFonts w:ascii="Consolas" w:eastAsia="Times New Roman" w:hAnsi="Consolas" w:cs="Times New Roman"/>
-          <w:color w:val="569CD6"/>
-          <w:kern w:val="0"/>
-          <w:sz w:val="18"/>
-          <w:szCs w:val="18"/>
-          <w:lang w:eastAsia="en-IN"/>
-          <w14:ligatures w14:val="none"/>
-        </w:rPr>
-        <w:t>self</w:t>
+        <w:t>{self</w:t>
       </w:r>
       <w:r>
         <w:rPr>
@@ -5436,8 +4785,6 @@
         </w:rPr>
         <w:t>.fins</w:t>
       </w:r>
-      <w:proofErr w:type="spellEnd"/>
-      <w:proofErr w:type="gramEnd"/>
       <w:r>
         <w:rPr>
           <w:rFonts w:ascii="Consolas" w:eastAsia="Times New Roman" w:hAnsi="Consolas" w:cs="Times New Roman"/>
@@ -5613,46 +4960,7 @@
           <w:lang w:eastAsia="en-IN"/>
           <w14:ligatures w14:val="none"/>
         </w:rPr>
-        <w:t>__</w:t>
-      </w:r>
-      <w:proofErr w:type="spellStart"/>
-      <w:r>
-        <w:rPr>
-          <w:rFonts w:ascii="Consolas" w:eastAsia="Times New Roman" w:hAnsi="Consolas" w:cs="Times New Roman"/>
-          <w:color w:val="DCDCAA"/>
-          <w:kern w:val="0"/>
-          <w:sz w:val="18"/>
-          <w:szCs w:val="18"/>
-          <w:lang w:eastAsia="en-IN"/>
-          <w14:ligatures w14:val="none"/>
-        </w:rPr>
-        <w:t>init</w:t>
-      </w:r>
-      <w:proofErr w:type="spellEnd"/>
-      <w:r>
-        <w:rPr>
-          <w:rFonts w:ascii="Consolas" w:eastAsia="Times New Roman" w:hAnsi="Consolas" w:cs="Times New Roman"/>
-          <w:color w:val="DCDCAA"/>
-          <w:kern w:val="0"/>
-          <w:sz w:val="18"/>
-          <w:szCs w:val="18"/>
-          <w:lang w:eastAsia="en-IN"/>
-          <w14:ligatures w14:val="none"/>
-        </w:rPr>
-        <w:t>_</w:t>
-      </w:r>
-      <w:proofErr w:type="gramStart"/>
-      <w:r>
-        <w:rPr>
-          <w:rFonts w:ascii="Consolas" w:eastAsia="Times New Roman" w:hAnsi="Consolas" w:cs="Times New Roman"/>
-          <w:color w:val="DCDCAA"/>
-          <w:kern w:val="0"/>
-          <w:sz w:val="18"/>
-          <w:szCs w:val="18"/>
-          <w:lang w:eastAsia="en-IN"/>
-          <w14:ligatures w14:val="none"/>
-        </w:rPr>
-        <w:t>_</w:t>
+        <w:t>__init__</w:t>
       </w:r>
       <w:r>
         <w:rPr>
@@ -5666,7 +4974,6 @@
         </w:rPr>
         <w:t>(</w:t>
       </w:r>
-      <w:proofErr w:type="gramEnd"/>
       <w:r>
         <w:rPr>
           <w:rFonts w:ascii="Consolas" w:eastAsia="Times New Roman" w:hAnsi="Consolas" w:cs="Times New Roman"/>
@@ -5889,8 +5196,6 @@
         </w:rPr>
         <w:t xml:space="preserve">        </w:t>
       </w:r>
-      <w:proofErr w:type="spellStart"/>
-      <w:proofErr w:type="gramStart"/>
       <w:r>
         <w:rPr>
           <w:rFonts w:ascii="Consolas" w:eastAsia="Times New Roman" w:hAnsi="Consolas" w:cs="Times New Roman"/>
@@ -5913,21 +5218,7 @@
           <w:lang w:eastAsia="en-IN"/>
           <w14:ligatures w14:val="none"/>
         </w:rPr>
-        <w:t>.limbs</w:t>
-      </w:r>
-      <w:proofErr w:type="spellEnd"/>
-      <w:proofErr w:type="gramEnd"/>
-      <w:r>
-        <w:rPr>
-          <w:rFonts w:ascii="Consolas" w:eastAsia="Times New Roman" w:hAnsi="Consolas" w:cs="Times New Roman"/>
-          <w:color w:val="CCCCCC"/>
-          <w:kern w:val="0"/>
-          <w:sz w:val="18"/>
-          <w:szCs w:val="18"/>
-          <w:lang w:eastAsia="en-IN"/>
-          <w14:ligatures w14:val="none"/>
-        </w:rPr>
-        <w:t xml:space="preserve"> </w:t>
+        <w:t xml:space="preserve">.limbs </w:t>
       </w:r>
       <w:r>
         <w:rPr>
@@ -6212,21 +5503,7 @@
           <w:lang w:eastAsia="en-IN"/>
           <w14:ligatures w14:val="none"/>
         </w:rPr>
-        <w:t>{</w:t>
-      </w:r>
-      <w:proofErr w:type="spellStart"/>
-      <w:proofErr w:type="gramStart"/>
-      <w:r>
-        <w:rPr>
-          <w:rFonts w:ascii="Consolas" w:eastAsia="Times New Roman" w:hAnsi="Consolas" w:cs="Times New Roman"/>
-          <w:color w:val="569CD6"/>
-          <w:kern w:val="0"/>
-          <w:sz w:val="18"/>
-          <w:szCs w:val="18"/>
-          <w:lang w:eastAsia="en-IN"/>
-          <w14:ligatures w14:val="none"/>
-        </w:rPr>
-        <w:t>self</w:t>
+        <w:t>{self</w:t>
       </w:r>
       <w:r>
         <w:rPr>
@@ -6240,8 +5517,6 @@
         </w:rPr>
         <w:t>.limbs</w:t>
       </w:r>
-      <w:proofErr w:type="spellEnd"/>
-      <w:proofErr w:type="gramEnd"/>
       <w:r>
         <w:rPr>
           <w:rFonts w:ascii="Consolas" w:eastAsia="Times New Roman" w:hAnsi="Consolas" w:cs="Times New Roman"/>
@@ -6359,7 +5634,6 @@
         </w:rPr>
         <w:t xml:space="preserve"> </w:t>
       </w:r>
-      <w:proofErr w:type="gramStart"/>
       <w:r>
         <w:rPr>
           <w:rFonts w:ascii="Consolas" w:eastAsia="Times New Roman" w:hAnsi="Consolas" w:cs="Times New Roman"/>
@@ -6384,7 +5658,6 @@
         </w:rPr>
         <w:t>(</w:t>
       </w:r>
-      <w:proofErr w:type="gramEnd"/>
       <w:r>
         <w:rPr>
           <w:rFonts w:ascii="Consolas" w:eastAsia="Times New Roman" w:hAnsi="Consolas" w:cs="Times New Roman"/>
@@ -6494,33 +5767,7 @@
           <w:lang w:eastAsia="en-IN"/>
           <w14:ligatures w14:val="none"/>
         </w:rPr>
-        <w:t>__</w:t>
-      </w:r>
-      <w:proofErr w:type="spellStart"/>
-      <w:r>
-        <w:rPr>
-          <w:rFonts w:ascii="Consolas" w:eastAsia="Times New Roman" w:hAnsi="Consolas" w:cs="Times New Roman"/>
-          <w:color w:val="DCDCAA"/>
-          <w:kern w:val="0"/>
-          <w:sz w:val="18"/>
-          <w:szCs w:val="18"/>
-          <w:lang w:eastAsia="en-IN"/>
-          <w14:ligatures w14:val="none"/>
-        </w:rPr>
-        <w:t>init</w:t>
-      </w:r>
-      <w:proofErr w:type="spellEnd"/>
-      <w:r>
-        <w:rPr>
-          <w:rFonts w:ascii="Consolas" w:eastAsia="Times New Roman" w:hAnsi="Consolas" w:cs="Times New Roman"/>
-          <w:color w:val="DCDCAA"/>
-          <w:kern w:val="0"/>
-          <w:sz w:val="18"/>
-          <w:szCs w:val="18"/>
-          <w:lang w:eastAsia="en-IN"/>
-          <w14:ligatures w14:val="none"/>
-        </w:rPr>
-        <w:t>__</w:t>
+        <w:t>__init__</w:t>
       </w:r>
       <w:r>
         <w:rPr>
@@ -6700,20 +5947,7 @@
           <w:lang w:eastAsia="en-IN"/>
           <w14:ligatures w14:val="none"/>
         </w:rPr>
-        <w:t xml:space="preserve">        </w:t>
-      </w:r>
-      <w:proofErr w:type="gramStart"/>
-      <w:r>
-        <w:rPr>
-          <w:rFonts w:ascii="Consolas" w:eastAsia="Times New Roman" w:hAnsi="Consolas" w:cs="Times New Roman"/>
-          <w:color w:val="CCCCCC"/>
-          <w:kern w:val="0"/>
-          <w:sz w:val="18"/>
-          <w:szCs w:val="18"/>
-          <w:lang w:eastAsia="en-IN"/>
-          <w14:ligatures w14:val="none"/>
-        </w:rPr>
-        <w:t>Aquatic.</w:t>
+        <w:t>        Aquatic.</w:t>
       </w:r>
       <w:r>
         <w:rPr>
@@ -6725,46 +5959,7 @@
           <w:lang w:eastAsia="en-IN"/>
           <w14:ligatures w14:val="none"/>
         </w:rPr>
-        <w:t>_</w:t>
-      </w:r>
-      <w:proofErr w:type="gramEnd"/>
-      <w:r>
-        <w:rPr>
-          <w:rFonts w:ascii="Consolas" w:eastAsia="Times New Roman" w:hAnsi="Consolas" w:cs="Times New Roman"/>
-          <w:color w:val="DCDCAA"/>
-          <w:kern w:val="0"/>
-          <w:sz w:val="18"/>
-          <w:szCs w:val="18"/>
-          <w:lang w:eastAsia="en-IN"/>
-          <w14:ligatures w14:val="none"/>
-        </w:rPr>
-        <w:t>_</w:t>
-      </w:r>
-      <w:proofErr w:type="spellStart"/>
-      <w:r>
-        <w:rPr>
-          <w:rFonts w:ascii="Consolas" w:eastAsia="Times New Roman" w:hAnsi="Consolas" w:cs="Times New Roman"/>
-          <w:color w:val="DCDCAA"/>
-          <w:kern w:val="0"/>
-          <w:sz w:val="18"/>
-          <w:szCs w:val="18"/>
-          <w:lang w:eastAsia="en-IN"/>
-          <w14:ligatures w14:val="none"/>
-        </w:rPr>
-        <w:t>init</w:t>
-      </w:r>
-      <w:proofErr w:type="spellEnd"/>
-      <w:r>
-        <w:rPr>
-          <w:rFonts w:ascii="Consolas" w:eastAsia="Times New Roman" w:hAnsi="Consolas" w:cs="Times New Roman"/>
-          <w:color w:val="DCDCAA"/>
-          <w:kern w:val="0"/>
-          <w:sz w:val="18"/>
-          <w:szCs w:val="18"/>
-          <w:lang w:eastAsia="en-IN"/>
-          <w14:ligatures w14:val="none"/>
-        </w:rPr>
-        <w:t>__</w:t>
+        <w:t>__init__</w:t>
       </w:r>
       <w:r>
         <w:rPr>
@@ -6875,20 +6070,7 @@
           <w:lang w:eastAsia="en-IN"/>
           <w14:ligatures w14:val="none"/>
         </w:rPr>
-        <w:t xml:space="preserve">        </w:t>
-      </w:r>
-      <w:proofErr w:type="gramStart"/>
-      <w:r>
-        <w:rPr>
-          <w:rFonts w:ascii="Consolas" w:eastAsia="Times New Roman" w:hAnsi="Consolas" w:cs="Times New Roman"/>
-          <w:color w:val="CCCCCC"/>
-          <w:kern w:val="0"/>
-          <w:sz w:val="18"/>
-          <w:szCs w:val="18"/>
-          <w:lang w:eastAsia="en-IN"/>
-          <w14:ligatures w14:val="none"/>
-        </w:rPr>
-        <w:t>Reptile.</w:t>
+        <w:t>        Reptile.</w:t>
       </w:r>
       <w:r>
         <w:rPr>
@@ -6900,46 +6082,7 @@
           <w:lang w:eastAsia="en-IN"/>
           <w14:ligatures w14:val="none"/>
         </w:rPr>
-        <w:t>_</w:t>
-      </w:r>
-      <w:proofErr w:type="gramEnd"/>
-      <w:r>
-        <w:rPr>
-          <w:rFonts w:ascii="Consolas" w:eastAsia="Times New Roman" w:hAnsi="Consolas" w:cs="Times New Roman"/>
-          <w:color w:val="DCDCAA"/>
-          <w:kern w:val="0"/>
-          <w:sz w:val="18"/>
-          <w:szCs w:val="18"/>
-          <w:lang w:eastAsia="en-IN"/>
-          <w14:ligatures w14:val="none"/>
-        </w:rPr>
-        <w:t>_</w:t>
-      </w:r>
-      <w:proofErr w:type="spellStart"/>
-      <w:r>
-        <w:rPr>
-          <w:rFonts w:ascii="Consolas" w:eastAsia="Times New Roman" w:hAnsi="Consolas" w:cs="Times New Roman"/>
-          <w:color w:val="DCDCAA"/>
-          <w:kern w:val="0"/>
-          <w:sz w:val="18"/>
-          <w:szCs w:val="18"/>
-          <w:lang w:eastAsia="en-IN"/>
-          <w14:ligatures w14:val="none"/>
-        </w:rPr>
-        <w:t>init</w:t>
-      </w:r>
-      <w:proofErr w:type="spellEnd"/>
-      <w:r>
-        <w:rPr>
-          <w:rFonts w:ascii="Consolas" w:eastAsia="Times New Roman" w:hAnsi="Consolas" w:cs="Times New Roman"/>
-          <w:color w:val="DCDCAA"/>
-          <w:kern w:val="0"/>
-          <w:sz w:val="18"/>
-          <w:szCs w:val="18"/>
-          <w:lang w:eastAsia="en-IN"/>
-          <w14:ligatures w14:val="none"/>
-        </w:rPr>
-        <w:t>__</w:t>
+        <w:t>__init__</w:t>
       </w:r>
       <w:r>
         <w:rPr>
@@ -7272,21 +6415,7 @@
           <w:lang w:eastAsia="en-IN"/>
           <w14:ligatures w14:val="none"/>
         </w:rPr>
-        <w:t>{</w:t>
-      </w:r>
-      <w:proofErr w:type="spellStart"/>
-      <w:proofErr w:type="gramStart"/>
-      <w:r>
-        <w:rPr>
-          <w:rFonts w:ascii="Consolas" w:eastAsia="Times New Roman" w:hAnsi="Consolas" w:cs="Times New Roman"/>
-          <w:color w:val="569CD6"/>
-          <w:kern w:val="0"/>
-          <w:sz w:val="18"/>
-          <w:szCs w:val="18"/>
-          <w:lang w:eastAsia="en-IN"/>
-          <w14:ligatures w14:val="none"/>
-        </w:rPr>
-        <w:t>self</w:t>
+        <w:t>{self</w:t>
       </w:r>
       <w:r>
         <w:rPr>
@@ -7300,8 +6429,6 @@
         </w:rPr>
         <w:t>.limbs</w:t>
       </w:r>
-      <w:proofErr w:type="spellEnd"/>
-      <w:proofErr w:type="gramEnd"/>
       <w:r>
         <w:rPr>
           <w:rFonts w:ascii="Consolas" w:eastAsia="Times New Roman" w:hAnsi="Consolas" w:cs="Times New Roman"/>
@@ -7387,33 +6514,7 @@
           <w:lang w:eastAsia="en-IN"/>
           <w14:ligatures w14:val="none"/>
         </w:rPr>
-        <w:t xml:space="preserve"> </w:t>
-      </w:r>
-      <w:proofErr w:type="gramStart"/>
-      <w:r>
-        <w:rPr>
-          <w:rFonts w:ascii="Consolas" w:eastAsia="Times New Roman" w:hAnsi="Consolas" w:cs="Times New Roman"/>
-          <w:color w:val="CCCCCC"/>
-          <w:kern w:val="0"/>
-          <w:sz w:val="18"/>
-          <w:szCs w:val="18"/>
-          <w:lang w:eastAsia="en-IN"/>
-          <w14:ligatures w14:val="none"/>
-        </w:rPr>
-        <w:t>Frog(</w:t>
-      </w:r>
-      <w:proofErr w:type="gramEnd"/>
-      <w:r>
-        <w:rPr>
-          <w:rFonts w:ascii="Consolas" w:eastAsia="Times New Roman" w:hAnsi="Consolas" w:cs="Times New Roman"/>
-          <w:color w:val="CCCCCC"/>
-          <w:kern w:val="0"/>
-          <w:sz w:val="18"/>
-          <w:szCs w:val="18"/>
-          <w:lang w:eastAsia="en-IN"/>
-          <w14:ligatures w14:val="none"/>
-        </w:rPr>
-        <w:t>)</w:t>
+        <w:t xml:space="preserve"> Frog()</w:t>
       </w:r>
     </w:p>
     <w:p>
@@ -7561,15 +6662,7 @@
         <w:t xml:space="preserve">The above code is written according to the picture of multiple inheritance. </w:t>
       </w:r>
       <w:r>
-        <w:t xml:space="preserve">The Frog class inherits both Aquatic and Reptile class, so that it inherits both swim and walk functions, but for Frog </w:t>
-      </w:r>
-      <w:proofErr w:type="spellStart"/>
-      <w:r>
-        <w:t>clas</w:t>
-      </w:r>
-      <w:proofErr w:type="spellEnd"/>
-      <w:r>
-        <w:t xml:space="preserve"> it also has jump function.</w:t>
+        <w:t>The Frog class inherits both Aquatic and Reptile class, so that it inherits both swim and walk functions, but for Frog clas it also has jump function.</w:t>
       </w:r>
     </w:p>
     <w:p>
@@ -7589,6 +6682,9 @@
     </w:p>
     <w:p>
       <w:r>
+        <w:rPr>
+          <w:noProof/>
+        </w:rPr>
         <w:drawing>
           <wp:inline distT="0" distB="0" distL="0" distR="0" wp14:anchorId="051F9F1D" wp14:editId="33B56C0E">
             <wp:extent cx="5731510" cy="622300"/>
@@ -7771,7 +6867,6 @@
         </w:rPr>
         <w:t xml:space="preserve"> </w:t>
       </w:r>
-      <w:proofErr w:type="gramStart"/>
       <w:r>
         <w:rPr>
           <w:rFonts w:ascii="Consolas" w:eastAsia="Times New Roman" w:hAnsi="Consolas" w:cs="Times New Roman"/>
@@ -7796,7 +6891,6 @@
         </w:rPr>
         <w:t>(</w:t>
       </w:r>
-      <w:proofErr w:type="gramEnd"/>
       <w:r>
         <w:rPr>
           <w:rFonts w:ascii="Consolas" w:eastAsia="Times New Roman" w:hAnsi="Consolas" w:cs="Times New Roman"/>
@@ -8436,7 +7530,6 @@
         </w:rPr>
         <w:t xml:space="preserve">    </w:t>
       </w:r>
-      <w:proofErr w:type="spellStart"/>
       <w:r>
         <w:rPr>
           <w:rFonts w:ascii="Consolas" w:eastAsia="Times New Roman" w:hAnsi="Consolas" w:cs="Times New Roman"/>
@@ -8449,7 +7542,6 @@
         </w:rPr>
         <w:t>elif</w:t>
       </w:r>
-      <w:proofErr w:type="spellEnd"/>
       <w:r>
         <w:rPr>
           <w:rFonts w:ascii="Consolas" w:eastAsia="Times New Roman" w:hAnsi="Consolas" w:cs="Times New Roman"/>
@@ -8652,35 +7744,7 @@
           <w:lang w:eastAsia="en-IN"/>
           <w14:ligatures w14:val="none"/>
         </w:rPr>
-        <w:t xml:space="preserve"> </w:t>
-      </w:r>
-      <w:proofErr w:type="spellStart"/>
-      <w:proofErr w:type="gramStart"/>
-      <w:r>
-        <w:rPr>
-          <w:rFonts w:ascii="Consolas" w:eastAsia="Times New Roman" w:hAnsi="Consolas" w:cs="Times New Roman"/>
-          <w:color w:val="CCCCCC"/>
-          <w:kern w:val="0"/>
-          <w:sz w:val="18"/>
-          <w:szCs w:val="18"/>
-          <w:lang w:eastAsia="en-IN"/>
-          <w14:ligatures w14:val="none"/>
-        </w:rPr>
-        <w:t>a.isdigit</w:t>
-      </w:r>
-      <w:proofErr w:type="spellEnd"/>
-      <w:proofErr w:type="gramEnd"/>
-      <w:r>
-        <w:rPr>
-          <w:rFonts w:ascii="Consolas" w:eastAsia="Times New Roman" w:hAnsi="Consolas" w:cs="Times New Roman"/>
-          <w:color w:val="CCCCCC"/>
-          <w:kern w:val="0"/>
-          <w:sz w:val="18"/>
-          <w:szCs w:val="18"/>
-          <w:lang w:eastAsia="en-IN"/>
-          <w14:ligatures w14:val="none"/>
-        </w:rPr>
-        <w:t xml:space="preserve">() </w:t>
+        <w:t xml:space="preserve"> a.isdigit() </w:t>
       </w:r>
       <w:r>
         <w:rPr>
@@ -8704,33 +7768,7 @@
           <w:lang w:eastAsia="en-IN"/>
           <w14:ligatures w14:val="none"/>
         </w:rPr>
-        <w:t xml:space="preserve"> </w:t>
-      </w:r>
-      <w:proofErr w:type="spellStart"/>
-      <w:r>
-        <w:rPr>
-          <w:rFonts w:ascii="Consolas" w:eastAsia="Times New Roman" w:hAnsi="Consolas" w:cs="Times New Roman"/>
-          <w:color w:val="CCCCCC"/>
-          <w:kern w:val="0"/>
-          <w:sz w:val="18"/>
-          <w:szCs w:val="18"/>
-          <w:lang w:eastAsia="en-IN"/>
-          <w14:ligatures w14:val="none"/>
-        </w:rPr>
-        <w:t>b.isdigit</w:t>
-      </w:r>
-      <w:proofErr w:type="spellEnd"/>
-      <w:r>
-        <w:rPr>
-          <w:rFonts w:ascii="Consolas" w:eastAsia="Times New Roman" w:hAnsi="Consolas" w:cs="Times New Roman"/>
-          <w:color w:val="CCCCCC"/>
-          <w:kern w:val="0"/>
-          <w:sz w:val="18"/>
-          <w:szCs w:val="18"/>
-          <w:lang w:eastAsia="en-IN"/>
-          <w14:ligatures w14:val="none"/>
-        </w:rPr>
-        <w:t>():</w:t>
+        <w:t xml:space="preserve"> b.isdigit():</w:t>
       </w:r>
     </w:p>
     <w:p>
@@ -8892,33 +7930,7 @@
           <w:lang w:eastAsia="en-IN"/>
           <w14:ligatures w14:val="none"/>
         </w:rPr>
-        <w:t xml:space="preserve"># </w:t>
-      </w:r>
-      <w:proofErr w:type="gramStart"/>
-      <w:r>
-        <w:rPr>
-          <w:rFonts w:ascii="Consolas" w:eastAsia="Times New Roman" w:hAnsi="Consolas" w:cs="Times New Roman"/>
-          <w:color w:val="6A9955"/>
-          <w:kern w:val="0"/>
-          <w:sz w:val="18"/>
-          <w:szCs w:val="18"/>
-          <w:lang w:eastAsia="en-IN"/>
-          <w14:ligatures w14:val="none"/>
-        </w:rPr>
-        <w:t>if</w:t>
-      </w:r>
-      <w:proofErr w:type="gramEnd"/>
-      <w:r>
-        <w:rPr>
-          <w:rFonts w:ascii="Consolas" w:eastAsia="Times New Roman" w:hAnsi="Consolas" w:cs="Times New Roman"/>
-          <w:color w:val="6A9955"/>
-          <w:kern w:val="0"/>
-          <w:sz w:val="18"/>
-          <w:szCs w:val="18"/>
-          <w:lang w:eastAsia="en-IN"/>
-          <w14:ligatures w14:val="none"/>
-        </w:rPr>
-        <w:t xml:space="preserve"> we don't get required type, returns -1 as an invalid parameter</w:t>
+        <w:t># if we don't get required type, returns -1 as an invalid parameter</w:t>
       </w:r>
     </w:p>
     <w:p>
@@ -9103,7 +8115,6 @@
           <w14:ligatures w14:val="none"/>
         </w:rPr>
       </w:pPr>
-      <w:proofErr w:type="gramStart"/>
       <w:r>
         <w:rPr>
           <w:rFonts w:ascii="Consolas" w:eastAsia="Times New Roman" w:hAnsi="Consolas" w:cs="Times New Roman"/>
@@ -9128,7 +8139,6 @@
         </w:rPr>
         <w:t>(</w:t>
       </w:r>
-      <w:proofErr w:type="gramEnd"/>
       <w:r>
         <w:rPr>
           <w:rFonts w:ascii="Consolas" w:eastAsia="Times New Roman" w:hAnsi="Consolas" w:cs="Times New Roman"/>
@@ -9151,20 +8161,7 @@
           <w:lang w:eastAsia="en-IN"/>
           <w14:ligatures w14:val="none"/>
         </w:rPr>
-        <w:t>\n\</w:t>
-      </w:r>
-      <w:proofErr w:type="spellStart"/>
-      <w:r>
-        <w:rPr>
-          <w:rFonts w:ascii="Consolas" w:eastAsia="Times New Roman" w:hAnsi="Consolas" w:cs="Times New Roman"/>
-          <w:color w:val="D7BA7D"/>
-          <w:kern w:val="0"/>
-          <w:sz w:val="18"/>
-          <w:szCs w:val="18"/>
-          <w:lang w:eastAsia="en-IN"/>
-          <w14:ligatures w14:val="none"/>
-        </w:rPr>
-        <w:t>n</w:t>
+        <w:t>\n\n</w:t>
       </w:r>
       <w:r>
         <w:rPr>
@@ -9176,20 +8173,7 @@
           <w:lang w:eastAsia="en-IN"/>
           <w14:ligatures w14:val="none"/>
         </w:rPr>
-        <w:t>User</w:t>
-      </w:r>
-      <w:proofErr w:type="spellEnd"/>
-      <w:r>
-        <w:rPr>
-          <w:rFonts w:ascii="Consolas" w:eastAsia="Times New Roman" w:hAnsi="Consolas" w:cs="Times New Roman"/>
-          <w:color w:val="CE9178"/>
-          <w:kern w:val="0"/>
-          <w:sz w:val="18"/>
-          <w:szCs w:val="18"/>
-          <w:lang w:eastAsia="en-IN"/>
-          <w14:ligatures w14:val="none"/>
-        </w:rPr>
-        <w:t xml:space="preserve"> defined functions"</w:t>
+        <w:t>User defined functions"</w:t>
       </w:r>
       <w:r>
         <w:rPr>
@@ -9218,7 +8202,6 @@
           <w14:ligatures w14:val="none"/>
         </w:rPr>
       </w:pPr>
-      <w:proofErr w:type="gramStart"/>
       <w:r>
         <w:rPr>
           <w:rFonts w:ascii="Consolas" w:eastAsia="Times New Roman" w:hAnsi="Consolas" w:cs="Times New Roman"/>
@@ -9243,7 +8226,6 @@
         </w:rPr>
         <w:t>(</w:t>
       </w:r>
-      <w:proofErr w:type="gramEnd"/>
       <w:r>
         <w:rPr>
           <w:rFonts w:ascii="Consolas" w:eastAsia="Times New Roman" w:hAnsi="Consolas" w:cs="Times New Roman"/>
@@ -9331,7 +8313,6 @@
           <w14:ligatures w14:val="none"/>
         </w:rPr>
       </w:pPr>
-      <w:proofErr w:type="gramStart"/>
       <w:r>
         <w:rPr>
           <w:rFonts w:ascii="Consolas" w:eastAsia="Times New Roman" w:hAnsi="Consolas" w:cs="Times New Roman"/>
@@ -9356,7 +8337,6 @@
         </w:rPr>
         <w:t>(</w:t>
       </w:r>
-      <w:proofErr w:type="gramEnd"/>
       <w:r>
         <w:rPr>
           <w:rFonts w:ascii="Consolas" w:eastAsia="Times New Roman" w:hAnsi="Consolas" w:cs="Times New Roman"/>
@@ -9433,15 +8413,7 @@
     <w:p/>
     <w:p>
       <w:r>
-        <w:t xml:space="preserve">The Addition function takes 2 arguments as input and returns float or integer depending on the input. It can accept integer, float and string as arguments, </w:t>
-      </w:r>
-      <w:proofErr w:type="gramStart"/>
-      <w:r>
-        <w:t>It</w:t>
-      </w:r>
-      <w:proofErr w:type="gramEnd"/>
-      <w:r>
-        <w:t xml:space="preserve"> will check what kind of arguments are passed to the function the will make a decision based on the input, and decide which action need to take. </w:t>
+        <w:t xml:space="preserve">The Addition function takes 2 arguments as input and returns float or integer depending on the input. It can accept integer, float and string as arguments, It will check what kind of arguments are passed to the function the will make a decision based on the input, and decide which action need to take. </w:t>
       </w:r>
       <w:r>
         <w:t>If the input parameters are int or float, the 1</w:t>
@@ -9472,6 +8444,9 @@
     </w:p>
     <w:p>
       <w:r>
+        <w:rPr>
+          <w:noProof/>
+        </w:rPr>
         <w:drawing>
           <wp:inline distT="0" distB="0" distL="0" distR="0" wp14:anchorId="40A4A15A" wp14:editId="305054A7">
             <wp:extent cx="5731510" cy="763905"/>
@@ -9524,7 +8499,6 @@
         <w:lastRenderedPageBreak/>
         <w:t xml:space="preserve">Example code for </w:t>
       </w:r>
-      <w:proofErr w:type="gramStart"/>
       <w:r>
         <w:rPr>
           <w:rFonts w:ascii="Arial" w:hAnsi="Arial" w:cs="Arial"/>
@@ -9535,14 +8509,7 @@
         <w:rPr>
           <w:rFonts w:ascii="Arial" w:hAnsi="Arial" w:cs="Arial"/>
         </w:rPr>
-        <w:t>-Defined</w:t>
-      </w:r>
-      <w:proofErr w:type="gramEnd"/>
-      <w:r>
-        <w:rPr>
-          <w:rFonts w:ascii="Arial" w:hAnsi="Arial" w:cs="Arial"/>
-        </w:rPr>
-        <w:t xml:space="preserve"> function</w:t>
+        <w:t>-Defined function</w:t>
       </w:r>
     </w:p>
     <w:p>
@@ -9586,7 +8553,6 @@
           <w14:ligatures w14:val="none"/>
         </w:rPr>
       </w:pPr>
-      <w:proofErr w:type="gramStart"/>
       <w:r>
         <w:rPr>
           <w:rFonts w:ascii="Consolas" w:eastAsia="Times New Roman" w:hAnsi="Consolas" w:cs="Times New Roman"/>
@@ -9611,7 +8577,6 @@
         </w:rPr>
         <w:t>(</w:t>
       </w:r>
-      <w:proofErr w:type="gramEnd"/>
       <w:r>
         <w:rPr>
           <w:rFonts w:ascii="Consolas" w:eastAsia="Times New Roman" w:hAnsi="Consolas" w:cs="Times New Roman"/>
@@ -9663,7 +8628,6 @@
           <w14:ligatures w14:val="none"/>
         </w:rPr>
       </w:pPr>
-      <w:proofErr w:type="gramStart"/>
       <w:r>
         <w:rPr>
           <w:rFonts w:ascii="Consolas" w:eastAsia="Times New Roman" w:hAnsi="Consolas" w:cs="Times New Roman"/>
@@ -9688,7 +8652,6 @@
         </w:rPr>
         <w:t>(</w:t>
       </w:r>
-      <w:proofErr w:type="gramEnd"/>
       <w:r>
         <w:rPr>
           <w:rFonts w:ascii="Consolas" w:eastAsia="Times New Roman" w:hAnsi="Consolas" w:cs="Times New Roman"/>
@@ -9798,33 +8761,7 @@
           <w:lang w:eastAsia="en-IN"/>
           <w14:ligatures w14:val="none"/>
         </w:rPr>
-        <w:t xml:space="preserve"># </w:t>
-      </w:r>
-      <w:proofErr w:type="gramStart"/>
-      <w:r>
-        <w:rPr>
-          <w:rFonts w:ascii="Consolas" w:eastAsia="Times New Roman" w:hAnsi="Consolas" w:cs="Times New Roman"/>
-          <w:color w:val="6A9955"/>
-          <w:kern w:val="0"/>
-          <w:sz w:val="18"/>
-          <w:szCs w:val="18"/>
-          <w:lang w:eastAsia="en-IN"/>
-          <w14:ligatures w14:val="none"/>
-        </w:rPr>
-        <w:t>type(</w:t>
-      </w:r>
-      <w:proofErr w:type="gramEnd"/>
-      <w:r>
-        <w:rPr>
-          <w:rFonts w:ascii="Consolas" w:eastAsia="Times New Roman" w:hAnsi="Consolas" w:cs="Times New Roman"/>
-          <w:color w:val="6A9955"/>
-          <w:kern w:val="0"/>
-          <w:sz w:val="18"/>
-          <w:szCs w:val="18"/>
-          <w:lang w:eastAsia="en-IN"/>
-          <w14:ligatures w14:val="none"/>
-        </w:rPr>
-        <w:t>) function takes many type of arguments</w:t>
+        <w:t># type() function takes many type of arguments</w:t>
       </w:r>
     </w:p>
     <w:p>
@@ -9841,7 +8778,6 @@
           <w14:ligatures w14:val="none"/>
         </w:rPr>
       </w:pPr>
-      <w:proofErr w:type="gramStart"/>
       <w:r>
         <w:rPr>
           <w:rFonts w:ascii="Consolas" w:eastAsia="Times New Roman" w:hAnsi="Consolas" w:cs="Times New Roman"/>
@@ -9866,7 +8802,6 @@
         </w:rPr>
         <w:t>(</w:t>
       </w:r>
-      <w:proofErr w:type="gramEnd"/>
       <w:r>
         <w:rPr>
           <w:rFonts w:ascii="Consolas" w:eastAsia="Times New Roman" w:hAnsi="Consolas" w:cs="Times New Roman"/>
@@ -9954,7 +8889,6 @@
           <w14:ligatures w14:val="none"/>
         </w:rPr>
       </w:pPr>
-      <w:proofErr w:type="gramStart"/>
       <w:r>
         <w:rPr>
           <w:rFonts w:ascii="Consolas" w:eastAsia="Times New Roman" w:hAnsi="Consolas" w:cs="Times New Roman"/>
@@ -9979,7 +8913,6 @@
         </w:rPr>
         <w:t>(</w:t>
       </w:r>
-      <w:proofErr w:type="gramEnd"/>
       <w:r>
         <w:rPr>
           <w:rFonts w:ascii="Consolas" w:eastAsia="Times New Roman" w:hAnsi="Consolas" w:cs="Times New Roman"/>
@@ -10038,33 +8971,7 @@
           <w:lang w:eastAsia="en-IN"/>
           <w14:ligatures w14:val="none"/>
         </w:rPr>
-        <w:t>"</w:t>
-      </w:r>
-      <w:proofErr w:type="spellStart"/>
-      <w:r>
-        <w:rPr>
-          <w:rFonts w:ascii="Consolas" w:eastAsia="Times New Roman" w:hAnsi="Consolas" w:cs="Times New Roman"/>
-          <w:color w:val="CE9178"/>
-          <w:kern w:val="0"/>
-          <w:sz w:val="18"/>
-          <w:szCs w:val="18"/>
-          <w:lang w:eastAsia="en-IN"/>
-          <w14:ligatures w14:val="none"/>
-        </w:rPr>
-        <w:t>abc</w:t>
-      </w:r>
-      <w:proofErr w:type="spellEnd"/>
-      <w:r>
-        <w:rPr>
-          <w:rFonts w:ascii="Consolas" w:eastAsia="Times New Roman" w:hAnsi="Consolas" w:cs="Times New Roman"/>
-          <w:color w:val="CE9178"/>
-          <w:kern w:val="0"/>
-          <w:sz w:val="18"/>
-          <w:szCs w:val="18"/>
-          <w:lang w:eastAsia="en-IN"/>
-          <w14:ligatures w14:val="none"/>
-        </w:rPr>
-        <w:t>"</w:t>
+        <w:t>"abc"</w:t>
       </w:r>
       <w:r>
         <w:rPr>
@@ -10093,7 +9000,6 @@
           <w14:ligatures w14:val="none"/>
         </w:rPr>
       </w:pPr>
-      <w:proofErr w:type="gramStart"/>
       <w:r>
         <w:rPr>
           <w:rFonts w:ascii="Consolas" w:eastAsia="Times New Roman" w:hAnsi="Consolas" w:cs="Times New Roman"/>
@@ -10118,7 +9024,6 @@
         </w:rPr>
         <w:t>(</w:t>
       </w:r>
-      <w:proofErr w:type="gramEnd"/>
       <w:r>
         <w:rPr>
           <w:rFonts w:ascii="Consolas" w:eastAsia="Times New Roman" w:hAnsi="Consolas" w:cs="Times New Roman"/>
@@ -10195,15 +9100,7 @@
     <w:p/>
     <w:p>
       <w:r>
-        <w:t xml:space="preserve">There are a lot of </w:t>
-      </w:r>
-      <w:proofErr w:type="gramStart"/>
-      <w:r>
-        <w:t>Pre-Defined</w:t>
-      </w:r>
-      <w:proofErr w:type="gramEnd"/>
-      <w:r>
-        <w:t xml:space="preserve"> functions defined by inside python interpreter. For ex. Print, type functions take any type as input and print something to the screen. Print function takes multiple arguments as input and those can be any type from int, float, bool, string or even lists and dictionary. </w:t>
+        <w:t xml:space="preserve">There are a lot of Pre-Defined functions defined by inside python interpreter. For ex. Print, type functions take any type as input and print something to the screen. Print function takes multiple arguments as input and those can be any type from int, float, bool, string or even lists and dictionary. </w:t>
       </w:r>
     </w:p>
     <w:p>
@@ -10225,6 +9122,9 @@
         <w:jc w:val="center"/>
       </w:pPr>
       <w:r>
+        <w:rPr>
+          <w:noProof/>
+        </w:rPr>
         <w:drawing>
           <wp:inline distT="0" distB="0" distL="0" distR="0" wp14:anchorId="1C3BDC60" wp14:editId="526BD490">
             <wp:extent cx="5731510" cy="800735"/>
@@ -10270,14 +9170,12 @@
           <w:rFonts w:ascii="Arial" w:hAnsi="Arial" w:cs="Arial"/>
         </w:rPr>
       </w:pPr>
-      <w:proofErr w:type="spellStart"/>
       <w:r>
         <w:rPr>
           <w:rFonts w:ascii="Arial" w:hAnsi="Arial" w:cs="Arial"/>
         </w:rPr>
         <w:t>Kwargs</w:t>
       </w:r>
-      <w:proofErr w:type="spellEnd"/>
     </w:p>
     <w:p>
       <w:pPr>
@@ -10344,7 +9242,6 @@
         </w:rPr>
         <w:t xml:space="preserve"> </w:t>
       </w:r>
-      <w:proofErr w:type="spellStart"/>
       <w:r>
         <w:rPr>
           <w:rFonts w:ascii="Consolas" w:eastAsia="Times New Roman" w:hAnsi="Consolas" w:cs="Times New Roman"/>
@@ -10357,7 +9254,6 @@
         </w:rPr>
         <w:t>kwargs_syntax</w:t>
       </w:r>
-      <w:proofErr w:type="spellEnd"/>
       <w:r>
         <w:rPr>
           <w:rFonts w:ascii="Consolas" w:eastAsia="Times New Roman" w:hAnsi="Consolas" w:cs="Times New Roman"/>
@@ -10382,7 +9278,6 @@
         </w:rPr>
         <w:t>**</w:t>
       </w:r>
-      <w:proofErr w:type="spellStart"/>
       <w:r>
         <w:rPr>
           <w:rFonts w:ascii="Consolas" w:eastAsia="Times New Roman" w:hAnsi="Consolas" w:cs="Times New Roman"/>
@@ -10395,7 +9290,6 @@
         </w:rPr>
         <w:t>kwargs</w:t>
       </w:r>
-      <w:proofErr w:type="spellEnd"/>
       <w:r>
         <w:rPr>
           <w:rFonts w:ascii="Consolas" w:eastAsia="Times New Roman" w:hAnsi="Consolas" w:cs="Times New Roman"/>
@@ -10457,33 +9351,7 @@
           <w:lang w:eastAsia="en-IN"/>
           <w14:ligatures w14:val="none"/>
         </w:rPr>
-        <w:t>(</w:t>
-      </w:r>
-      <w:proofErr w:type="spellStart"/>
-      <w:r>
-        <w:rPr>
-          <w:rFonts w:ascii="Consolas" w:eastAsia="Times New Roman" w:hAnsi="Consolas" w:cs="Times New Roman"/>
-          <w:color w:val="CCCCCC"/>
-          <w:kern w:val="0"/>
-          <w:sz w:val="23"/>
-          <w:szCs w:val="23"/>
-          <w:lang w:eastAsia="en-IN"/>
-          <w14:ligatures w14:val="none"/>
-        </w:rPr>
-        <w:t>kwargs</w:t>
-      </w:r>
-      <w:proofErr w:type="spellEnd"/>
-      <w:r>
-        <w:rPr>
-          <w:rFonts w:ascii="Consolas" w:eastAsia="Times New Roman" w:hAnsi="Consolas" w:cs="Times New Roman"/>
-          <w:color w:val="CCCCCC"/>
-          <w:kern w:val="0"/>
-          <w:sz w:val="23"/>
-          <w:szCs w:val="23"/>
-          <w:lang w:eastAsia="en-IN"/>
-          <w14:ligatures w14:val="none"/>
-        </w:rPr>
-        <w:t>)</w:t>
+        <w:t>(kwargs)</w:t>
       </w:r>
     </w:p>
     <w:p>
@@ -10545,7 +9413,6 @@
         </w:rPr>
         <w:t xml:space="preserve"> </w:t>
       </w:r>
-      <w:proofErr w:type="spellStart"/>
       <w:r>
         <w:rPr>
           <w:rFonts w:ascii="Consolas" w:eastAsia="Times New Roman" w:hAnsi="Consolas" w:cs="Times New Roman"/>
@@ -10558,7 +9425,6 @@
         </w:rPr>
         <w:t>multiple_args</w:t>
       </w:r>
-      <w:proofErr w:type="spellEnd"/>
       <w:r>
         <w:rPr>
           <w:rFonts w:ascii="Consolas" w:eastAsia="Times New Roman" w:hAnsi="Consolas" w:cs="Times New Roman"/>
@@ -10583,7 +9449,6 @@
         </w:rPr>
         <w:t>**</w:t>
       </w:r>
-      <w:proofErr w:type="spellStart"/>
       <w:r>
         <w:rPr>
           <w:rFonts w:ascii="Consolas" w:eastAsia="Times New Roman" w:hAnsi="Consolas" w:cs="Times New Roman"/>
@@ -10596,7 +9461,6 @@
         </w:rPr>
         <w:t>kwargs</w:t>
       </w:r>
-      <w:proofErr w:type="spellEnd"/>
       <w:r>
         <w:rPr>
           <w:rFonts w:ascii="Consolas" w:eastAsia="Times New Roman" w:hAnsi="Consolas" w:cs="Times New Roman"/>
@@ -10636,7 +9500,6 @@
         </w:rPr>
         <w:t xml:space="preserve">    </w:t>
       </w:r>
-      <w:proofErr w:type="gramStart"/>
       <w:r>
         <w:rPr>
           <w:rFonts w:ascii="Consolas" w:eastAsia="Times New Roman" w:hAnsi="Consolas" w:cs="Times New Roman"/>
@@ -10661,7 +9524,6 @@
         </w:rPr>
         <w:t>(</w:t>
       </w:r>
-      <w:proofErr w:type="gramEnd"/>
       <w:r>
         <w:rPr>
           <w:rFonts w:ascii="Consolas" w:eastAsia="Times New Roman" w:hAnsi="Consolas" w:cs="Times New Roman"/>
@@ -10672,33 +9534,7 @@
           <w:lang w:eastAsia="en-IN"/>
           <w14:ligatures w14:val="none"/>
         </w:rPr>
-        <w:t>"Type of **</w:t>
-      </w:r>
-      <w:proofErr w:type="spellStart"/>
-      <w:r>
-        <w:rPr>
-          <w:rFonts w:ascii="Consolas" w:eastAsia="Times New Roman" w:hAnsi="Consolas" w:cs="Times New Roman"/>
-          <w:color w:val="CE9178"/>
-          <w:kern w:val="0"/>
-          <w:sz w:val="23"/>
-          <w:szCs w:val="23"/>
-          <w:lang w:eastAsia="en-IN"/>
-          <w14:ligatures w14:val="none"/>
-        </w:rPr>
-        <w:t>kwargs</w:t>
-      </w:r>
-      <w:proofErr w:type="spellEnd"/>
-      <w:r>
-        <w:rPr>
-          <w:rFonts w:ascii="Consolas" w:eastAsia="Times New Roman" w:hAnsi="Consolas" w:cs="Times New Roman"/>
-          <w:color w:val="CE9178"/>
-          <w:kern w:val="0"/>
-          <w:sz w:val="23"/>
-          <w:szCs w:val="23"/>
-          <w:lang w:eastAsia="en-IN"/>
-          <w14:ligatures w14:val="none"/>
-        </w:rPr>
-        <w:t>"</w:t>
+        <w:t>"Type of **kwargs"</w:t>
       </w:r>
       <w:r>
         <w:rPr>
@@ -10734,33 +9570,7 @@
           <w:lang w:eastAsia="en-IN"/>
           <w14:ligatures w14:val="none"/>
         </w:rPr>
-        <w:t>(</w:t>
-      </w:r>
-      <w:proofErr w:type="spellStart"/>
-      <w:r>
-        <w:rPr>
-          <w:rFonts w:ascii="Consolas" w:eastAsia="Times New Roman" w:hAnsi="Consolas" w:cs="Times New Roman"/>
-          <w:color w:val="CCCCCC"/>
-          <w:kern w:val="0"/>
-          <w:sz w:val="23"/>
-          <w:szCs w:val="23"/>
-          <w:lang w:eastAsia="en-IN"/>
-          <w14:ligatures w14:val="none"/>
-        </w:rPr>
-        <w:t>kwargs</w:t>
-      </w:r>
-      <w:proofErr w:type="spellEnd"/>
-      <w:r>
-        <w:rPr>
-          <w:rFonts w:ascii="Consolas" w:eastAsia="Times New Roman" w:hAnsi="Consolas" w:cs="Times New Roman"/>
-          <w:color w:val="CCCCCC"/>
-          <w:kern w:val="0"/>
-          <w:sz w:val="23"/>
-          <w:szCs w:val="23"/>
-          <w:lang w:eastAsia="en-IN"/>
-          <w14:ligatures w14:val="none"/>
-        </w:rPr>
-        <w:t>))</w:t>
+        <w:t>(kwargs))</w:t>
       </w:r>
     </w:p>
     <w:p>
@@ -10811,33 +9621,7 @@
           <w:lang w:eastAsia="en-IN"/>
           <w14:ligatures w14:val="none"/>
         </w:rPr>
-        <w:t>(</w:t>
-      </w:r>
-      <w:proofErr w:type="spellStart"/>
-      <w:r>
-        <w:rPr>
-          <w:rFonts w:ascii="Consolas" w:eastAsia="Times New Roman" w:hAnsi="Consolas" w:cs="Times New Roman"/>
-          <w:color w:val="CCCCCC"/>
-          <w:kern w:val="0"/>
-          <w:sz w:val="23"/>
-          <w:szCs w:val="23"/>
-          <w:lang w:eastAsia="en-IN"/>
-          <w14:ligatures w14:val="none"/>
-        </w:rPr>
-        <w:t>kwargs</w:t>
-      </w:r>
-      <w:proofErr w:type="spellEnd"/>
-      <w:r>
-        <w:rPr>
-          <w:rFonts w:ascii="Consolas" w:eastAsia="Times New Roman" w:hAnsi="Consolas" w:cs="Times New Roman"/>
-          <w:color w:val="CCCCCC"/>
-          <w:kern w:val="0"/>
-          <w:sz w:val="23"/>
-          <w:szCs w:val="23"/>
-          <w:lang w:eastAsia="en-IN"/>
-          <w14:ligatures w14:val="none"/>
-        </w:rPr>
-        <w:t>)</w:t>
+        <w:t>(kwargs)</w:t>
       </w:r>
     </w:p>
     <w:p>
@@ -10869,46 +9653,18 @@
           <w14:ligatures w14:val="none"/>
         </w:rPr>
       </w:pPr>
-      <w:proofErr w:type="spellStart"/>
-      <w:r>
-        <w:rPr>
-          <w:rFonts w:ascii="Consolas" w:eastAsia="Times New Roman" w:hAnsi="Consolas" w:cs="Times New Roman"/>
-          <w:color w:val="CCCCCC"/>
-          <w:kern w:val="0"/>
-          <w:sz w:val="23"/>
-          <w:szCs w:val="23"/>
-          <w:lang w:eastAsia="en-IN"/>
-          <w14:ligatures w14:val="none"/>
-        </w:rPr>
-        <w:t>multiple_</w:t>
-      </w:r>
-      <w:proofErr w:type="gramStart"/>
-      <w:r>
-        <w:rPr>
-          <w:rFonts w:ascii="Consolas" w:eastAsia="Times New Roman" w:hAnsi="Consolas" w:cs="Times New Roman"/>
-          <w:color w:val="CCCCCC"/>
-          <w:kern w:val="0"/>
-          <w:sz w:val="23"/>
-          <w:szCs w:val="23"/>
-          <w:lang w:eastAsia="en-IN"/>
-          <w14:ligatures w14:val="none"/>
-        </w:rPr>
-        <w:t>args</w:t>
-      </w:r>
-      <w:proofErr w:type="spellEnd"/>
-      <w:r>
-        <w:rPr>
-          <w:rFonts w:ascii="Consolas" w:eastAsia="Times New Roman" w:hAnsi="Consolas" w:cs="Times New Roman"/>
-          <w:color w:val="CCCCCC"/>
-          <w:kern w:val="0"/>
-          <w:sz w:val="23"/>
-          <w:szCs w:val="23"/>
-          <w:lang w:eastAsia="en-IN"/>
-          <w14:ligatures w14:val="none"/>
-        </w:rPr>
-        <w:t>(</w:t>
-      </w:r>
-      <w:proofErr w:type="gramEnd"/>
+      <w:r>
+        <w:rPr>
+          <w:rFonts w:ascii="Consolas" w:eastAsia="Times New Roman" w:hAnsi="Consolas" w:cs="Times New Roman"/>
+          <w:color w:val="CCCCCC"/>
+          <w:kern w:val="0"/>
+          <w:sz w:val="23"/>
+          <w:szCs w:val="23"/>
+          <w:lang w:eastAsia="en-IN"/>
+          <w14:ligatures w14:val="none"/>
+        </w:rPr>
+        <w:t>multiple_args(</w:t>
+      </w:r>
       <w:r>
         <w:rPr>
           <w:rFonts w:ascii="Consolas" w:eastAsia="Times New Roman" w:hAnsi="Consolas" w:cs="Times New Roman"/>
@@ -11033,6 +9789,9 @@
         <w:jc w:val="center"/>
       </w:pPr>
       <w:r>
+        <w:rPr>
+          <w:noProof/>
+        </w:rPr>
         <w:drawing>
           <wp:inline distT="0" distB="0" distL="0" distR="0" wp14:anchorId="51356B09" wp14:editId="1031D971">
             <wp:extent cx="5731510" cy="511175"/>
@@ -11085,42 +9844,19 @@
           <w:rFonts w:ascii="Arial" w:hAnsi="Arial" w:cs="Arial"/>
         </w:rPr>
       </w:pPr>
-      <w:proofErr w:type="spellStart"/>
       <w:r>
         <w:rPr>
           <w:rFonts w:ascii="Arial" w:hAnsi="Arial" w:cs="Arial"/>
         </w:rPr>
         <w:t>Args</w:t>
       </w:r>
-      <w:proofErr w:type="spellEnd"/>
-    </w:p>
-    <w:p>
-      <w:proofErr w:type="gramStart"/>
-      <w:r>
-        <w:t>An another</w:t>
-      </w:r>
-      <w:proofErr w:type="gramEnd"/>
-      <w:r>
-        <w:t xml:space="preserve"> special syntax</w:t>
-      </w:r>
-      <w:r>
-        <w:t xml:space="preserve"> same as </w:t>
-      </w:r>
-      <w:proofErr w:type="spellStart"/>
-      <w:r>
-        <w:t>kwargs</w:t>
-      </w:r>
-      <w:proofErr w:type="spellEnd"/>
-      <w:r>
-        <w:t xml:space="preserve"> but it is passed to function as a list of elements. But like </w:t>
-      </w:r>
-      <w:proofErr w:type="spellStart"/>
-      <w:r>
-        <w:t>kwargs</w:t>
-      </w:r>
-      <w:proofErr w:type="spellEnd"/>
-      <w:r>
-        <w:t xml:space="preserve"> we don’t need to pass named arguments, but just with comma separated</w:t>
+    </w:p>
+    <w:p>
+      <w:r>
+        <w:t>An another special syntax</w:t>
+      </w:r>
+      <w:r>
+        <w:t xml:space="preserve"> same as kwargs but it is passed to function as a list of elements. But like kwargs we don’t need to pass named arguments, but just with comma separated</w:t>
       </w:r>
       <w:r>
         <w:t>.</w:t>
@@ -11179,7 +9915,6 @@
         </w:rPr>
         <w:t xml:space="preserve"> </w:t>
       </w:r>
-      <w:proofErr w:type="spellStart"/>
       <w:r>
         <w:rPr>
           <w:rFonts w:ascii="Consolas" w:eastAsia="Times New Roman" w:hAnsi="Consolas" w:cs="Times New Roman"/>
@@ -11192,7 +9927,6 @@
         </w:rPr>
         <w:t>args_syntax</w:t>
       </w:r>
-      <w:proofErr w:type="spellEnd"/>
       <w:r>
         <w:rPr>
           <w:rFonts w:ascii="Consolas" w:eastAsia="Times New Roman" w:hAnsi="Consolas" w:cs="Times New Roman"/>
@@ -11217,7 +9951,6 @@
         </w:rPr>
         <w:t>*</w:t>
       </w:r>
-      <w:proofErr w:type="spellStart"/>
       <w:r>
         <w:rPr>
           <w:rFonts w:ascii="Consolas" w:eastAsia="Times New Roman" w:hAnsi="Consolas" w:cs="Times New Roman"/>
@@ -11230,7 +9963,6 @@
         </w:rPr>
         <w:t>args</w:t>
       </w:r>
-      <w:proofErr w:type="spellEnd"/>
       <w:r>
         <w:rPr>
           <w:rFonts w:ascii="Consolas" w:eastAsia="Times New Roman" w:hAnsi="Consolas" w:cs="Times New Roman"/>
@@ -11292,33 +10024,7 @@
           <w:lang w:eastAsia="en-IN"/>
           <w14:ligatures w14:val="none"/>
         </w:rPr>
-        <w:t>(</w:t>
-      </w:r>
-      <w:proofErr w:type="spellStart"/>
-      <w:r>
-        <w:rPr>
-          <w:rFonts w:ascii="Consolas" w:eastAsia="Times New Roman" w:hAnsi="Consolas" w:cs="Times New Roman"/>
-          <w:color w:val="CCCCCC"/>
-          <w:kern w:val="0"/>
-          <w:sz w:val="23"/>
-          <w:szCs w:val="23"/>
-          <w:lang w:eastAsia="en-IN"/>
-          <w14:ligatures w14:val="none"/>
-        </w:rPr>
-        <w:t>args</w:t>
-      </w:r>
-      <w:proofErr w:type="spellEnd"/>
-      <w:r>
-        <w:rPr>
-          <w:rFonts w:ascii="Consolas" w:eastAsia="Times New Roman" w:hAnsi="Consolas" w:cs="Times New Roman"/>
-          <w:color w:val="CCCCCC"/>
-          <w:kern w:val="0"/>
-          <w:sz w:val="23"/>
-          <w:szCs w:val="23"/>
-          <w:lang w:eastAsia="en-IN"/>
-          <w14:ligatures w14:val="none"/>
-        </w:rPr>
-        <w:t>)</w:t>
+        <w:t>(args)</w:t>
       </w:r>
     </w:p>
     <w:p>
@@ -11381,7 +10087,6 @@
         </w:rPr>
         <w:t xml:space="preserve"> </w:t>
       </w:r>
-      <w:proofErr w:type="spellStart"/>
       <w:r>
         <w:rPr>
           <w:rFonts w:ascii="Consolas" w:eastAsia="Times New Roman" w:hAnsi="Consolas" w:cs="Times New Roman"/>
@@ -11394,7 +10099,6 @@
         </w:rPr>
         <w:t>sum_numbers</w:t>
       </w:r>
-      <w:proofErr w:type="spellEnd"/>
       <w:r>
         <w:rPr>
           <w:rFonts w:ascii="Consolas" w:eastAsia="Times New Roman" w:hAnsi="Consolas" w:cs="Times New Roman"/>
@@ -11419,7 +10123,6 @@
         </w:rPr>
         <w:t>*</w:t>
       </w:r>
-      <w:proofErr w:type="spellStart"/>
       <w:r>
         <w:rPr>
           <w:rFonts w:ascii="Consolas" w:eastAsia="Times New Roman" w:hAnsi="Consolas" w:cs="Times New Roman"/>
@@ -11432,7 +10135,6 @@
         </w:rPr>
         <w:t>args</w:t>
       </w:r>
-      <w:proofErr w:type="spellEnd"/>
       <w:r>
         <w:rPr>
           <w:rFonts w:ascii="Consolas" w:eastAsia="Times New Roman" w:hAnsi="Consolas" w:cs="Times New Roman"/>
@@ -11581,33 +10283,7 @@
           <w:lang w:eastAsia="en-IN"/>
           <w14:ligatures w14:val="none"/>
         </w:rPr>
-        <w:t xml:space="preserve"> </w:t>
-      </w:r>
-      <w:proofErr w:type="spellStart"/>
-      <w:r>
-        <w:rPr>
-          <w:rFonts w:ascii="Consolas" w:eastAsia="Times New Roman" w:hAnsi="Consolas" w:cs="Times New Roman"/>
-          <w:color w:val="CCCCCC"/>
-          <w:kern w:val="0"/>
-          <w:sz w:val="23"/>
-          <w:szCs w:val="23"/>
-          <w:lang w:eastAsia="en-IN"/>
-          <w14:ligatures w14:val="none"/>
-        </w:rPr>
-        <w:t>num</w:t>
-      </w:r>
-      <w:proofErr w:type="spellEnd"/>
-      <w:r>
-        <w:rPr>
-          <w:rFonts w:ascii="Consolas" w:eastAsia="Times New Roman" w:hAnsi="Consolas" w:cs="Times New Roman"/>
-          <w:color w:val="CCCCCC"/>
-          <w:kern w:val="0"/>
-          <w:sz w:val="23"/>
-          <w:szCs w:val="23"/>
-          <w:lang w:eastAsia="en-IN"/>
-          <w14:ligatures w14:val="none"/>
-        </w:rPr>
-        <w:t xml:space="preserve"> </w:t>
+        <w:t xml:space="preserve"> num </w:t>
       </w:r>
       <w:r>
         <w:rPr>
@@ -11631,33 +10307,7 @@
           <w:lang w:eastAsia="en-IN"/>
           <w14:ligatures w14:val="none"/>
         </w:rPr>
-        <w:t xml:space="preserve"> </w:t>
-      </w:r>
-      <w:proofErr w:type="spellStart"/>
-      <w:r>
-        <w:rPr>
-          <w:rFonts w:ascii="Consolas" w:eastAsia="Times New Roman" w:hAnsi="Consolas" w:cs="Times New Roman"/>
-          <w:color w:val="CCCCCC"/>
-          <w:kern w:val="0"/>
-          <w:sz w:val="23"/>
-          <w:szCs w:val="23"/>
-          <w:lang w:eastAsia="en-IN"/>
-          <w14:ligatures w14:val="none"/>
-        </w:rPr>
-        <w:t>args</w:t>
-      </w:r>
-      <w:proofErr w:type="spellEnd"/>
-      <w:r>
-        <w:rPr>
-          <w:rFonts w:ascii="Consolas" w:eastAsia="Times New Roman" w:hAnsi="Consolas" w:cs="Times New Roman"/>
-          <w:color w:val="CCCCCC"/>
-          <w:kern w:val="0"/>
-          <w:sz w:val="23"/>
-          <w:szCs w:val="23"/>
-          <w:lang w:eastAsia="en-IN"/>
-          <w14:ligatures w14:val="none"/>
-        </w:rPr>
-        <w:t>:</w:t>
+        <w:t xml:space="preserve"> args:</w:t>
       </w:r>
     </w:p>
     <w:p>
@@ -11732,22 +10382,8 @@
           <w:lang w:eastAsia="en-IN"/>
           <w14:ligatures w14:val="none"/>
         </w:rPr>
-        <w:t xml:space="preserve"> </w:t>
-      </w:r>
-      <w:proofErr w:type="spellStart"/>
-      <w:r>
-        <w:rPr>
-          <w:rFonts w:ascii="Consolas" w:eastAsia="Times New Roman" w:hAnsi="Consolas" w:cs="Times New Roman"/>
-          <w:color w:val="CCCCCC"/>
-          <w:kern w:val="0"/>
-          <w:sz w:val="23"/>
-          <w:szCs w:val="23"/>
-          <w:lang w:eastAsia="en-IN"/>
-          <w14:ligatures w14:val="none"/>
-        </w:rPr>
-        <w:t>num</w:t>
-      </w:r>
-      <w:proofErr w:type="spellEnd"/>
+        <w:t xml:space="preserve"> num</w:t>
+      </w:r>
     </w:p>
     <w:p>
       <w:pPr>
@@ -11841,7 +10477,6 @@
           <w14:ligatures w14:val="none"/>
         </w:rPr>
       </w:pPr>
-      <w:proofErr w:type="gramStart"/>
       <w:r>
         <w:rPr>
           <w:rFonts w:ascii="Consolas" w:eastAsia="Times New Roman" w:hAnsi="Consolas" w:cs="Times New Roman"/>
@@ -11866,7 +10501,6 @@
         </w:rPr>
         <w:t>(</w:t>
       </w:r>
-      <w:proofErr w:type="gramEnd"/>
       <w:r>
         <w:rPr>
           <w:rFonts w:ascii="Consolas" w:eastAsia="Times New Roman" w:hAnsi="Consolas" w:cs="Times New Roman"/>
@@ -11889,34 +10523,32 @@
           <w:lang w:eastAsia="en-IN"/>
           <w14:ligatures w14:val="none"/>
         </w:rPr>
+        <w:t>, sum_numbers(</w:t>
+      </w:r>
+      <w:r>
+        <w:rPr>
+          <w:rFonts w:ascii="Consolas" w:eastAsia="Times New Roman" w:hAnsi="Consolas" w:cs="Times New Roman"/>
+          <w:color w:val="B5CEA8"/>
+          <w:kern w:val="0"/>
+          <w:sz w:val="23"/>
+          <w:szCs w:val="23"/>
+          <w:lang w:eastAsia="en-IN"/>
+          <w14:ligatures w14:val="none"/>
+        </w:rPr>
+        <w:t>1</w:t>
+      </w:r>
+      <w:r>
+        <w:rPr>
+          <w:rFonts w:ascii="Consolas" w:eastAsia="Times New Roman" w:hAnsi="Consolas" w:cs="Times New Roman"/>
+          <w:color w:val="CCCCCC"/>
+          <w:kern w:val="0"/>
+          <w:sz w:val="23"/>
+          <w:szCs w:val="23"/>
+          <w:lang w:eastAsia="en-IN"/>
+          <w14:ligatures w14:val="none"/>
+        </w:rPr>
         <w:t xml:space="preserve">, </w:t>
       </w:r>
-      <w:proofErr w:type="spellStart"/>
-      <w:r>
-        <w:rPr>
-          <w:rFonts w:ascii="Consolas" w:eastAsia="Times New Roman" w:hAnsi="Consolas" w:cs="Times New Roman"/>
-          <w:color w:val="CCCCCC"/>
-          <w:kern w:val="0"/>
-          <w:sz w:val="23"/>
-          <w:szCs w:val="23"/>
-          <w:lang w:eastAsia="en-IN"/>
-          <w14:ligatures w14:val="none"/>
-        </w:rPr>
-        <w:t>sum_numbers</w:t>
-      </w:r>
-      <w:proofErr w:type="spellEnd"/>
-      <w:r>
-        <w:rPr>
-          <w:rFonts w:ascii="Consolas" w:eastAsia="Times New Roman" w:hAnsi="Consolas" w:cs="Times New Roman"/>
-          <w:color w:val="CCCCCC"/>
-          <w:kern w:val="0"/>
-          <w:sz w:val="23"/>
-          <w:szCs w:val="23"/>
-          <w:lang w:eastAsia="en-IN"/>
-          <w14:ligatures w14:val="none"/>
-        </w:rPr>
-        <w:t>(</w:t>
-      </w:r>
       <w:r>
         <w:rPr>
           <w:rFonts w:ascii="Consolas" w:eastAsia="Times New Roman" w:hAnsi="Consolas" w:cs="Times New Roman"/>
@@ -11927,7 +10559,7 @@
           <w:lang w:eastAsia="en-IN"/>
           <w14:ligatures w14:val="none"/>
         </w:rPr>
-        <w:t>1</w:t>
+        <w:t>2</w:t>
       </w:r>
       <w:r>
         <w:rPr>
@@ -11951,7 +10583,7 @@
           <w:lang w:eastAsia="en-IN"/>
           <w14:ligatures w14:val="none"/>
         </w:rPr>
-        <w:t>2</w:t>
+        <w:t>3</w:t>
       </w:r>
       <w:r>
         <w:rPr>
@@ -11975,30 +10607,6 @@
           <w:lang w:eastAsia="en-IN"/>
           <w14:ligatures w14:val="none"/>
         </w:rPr>
-        <w:t>3</w:t>
-      </w:r>
-      <w:r>
-        <w:rPr>
-          <w:rFonts w:ascii="Consolas" w:eastAsia="Times New Roman" w:hAnsi="Consolas" w:cs="Times New Roman"/>
-          <w:color w:val="CCCCCC"/>
-          <w:kern w:val="0"/>
-          <w:sz w:val="23"/>
-          <w:szCs w:val="23"/>
-          <w:lang w:eastAsia="en-IN"/>
-          <w14:ligatures w14:val="none"/>
-        </w:rPr>
-        <w:t xml:space="preserve">, </w:t>
-      </w:r>
-      <w:r>
-        <w:rPr>
-          <w:rFonts w:ascii="Consolas" w:eastAsia="Times New Roman" w:hAnsi="Consolas" w:cs="Times New Roman"/>
-          <w:color w:val="B5CEA8"/>
-          <w:kern w:val="0"/>
-          <w:sz w:val="23"/>
-          <w:szCs w:val="23"/>
-          <w:lang w:eastAsia="en-IN"/>
-          <w14:ligatures w14:val="none"/>
-        </w:rPr>
         <w:t>4</w:t>
       </w:r>
       <w:r>
@@ -12034,6 +10642,9 @@
         <w:jc w:val="center"/>
       </w:pPr>
       <w:r>
+        <w:rPr>
+          <w:noProof/>
+        </w:rPr>
         <w:drawing>
           <wp:inline distT="0" distB="0" distL="0" distR="0" wp14:anchorId="196CD0E8" wp14:editId="4BCE667D">
             <wp:extent cx="5731510" cy="203200"/>
@@ -12228,7 +10839,6 @@
         </w:rPr>
         <w:t xml:space="preserve"> </w:t>
       </w:r>
-      <w:proofErr w:type="spellStart"/>
       <w:r>
         <w:rPr>
           <w:rFonts w:ascii="Consolas" w:eastAsia="Times New Roman" w:hAnsi="Consolas" w:cs="Times New Roman"/>
@@ -12241,7 +10851,6 @@
         </w:rPr>
         <w:t>make_sound</w:t>
       </w:r>
-      <w:proofErr w:type="spellEnd"/>
       <w:r>
         <w:rPr>
           <w:rFonts w:ascii="Consolas" w:eastAsia="Times New Roman" w:hAnsi="Consolas" w:cs="Times New Roman"/>
@@ -12305,7 +10914,6 @@
         </w:rPr>
         <w:t xml:space="preserve">        </w:t>
       </w:r>
-      <w:proofErr w:type="gramStart"/>
       <w:r>
         <w:rPr>
           <w:rFonts w:ascii="Consolas" w:eastAsia="Times New Roman" w:hAnsi="Consolas" w:cs="Times New Roman"/>
@@ -12330,7 +10938,6 @@
         </w:rPr>
         <w:t>(</w:t>
       </w:r>
-      <w:proofErr w:type="gramEnd"/>
       <w:r>
         <w:rPr>
           <w:rFonts w:ascii="Consolas" w:eastAsia="Times New Roman" w:hAnsi="Consolas" w:cs="Times New Roman"/>
@@ -12469,7 +11076,6 @@
         </w:rPr>
         <w:t xml:space="preserve"> </w:t>
       </w:r>
-      <w:proofErr w:type="spellStart"/>
       <w:r>
         <w:rPr>
           <w:rFonts w:ascii="Consolas" w:eastAsia="Times New Roman" w:hAnsi="Consolas" w:cs="Times New Roman"/>
@@ -12482,7 +11088,6 @@
         </w:rPr>
         <w:t>make_sound</w:t>
       </w:r>
-      <w:proofErr w:type="spellEnd"/>
       <w:r>
         <w:rPr>
           <w:rFonts w:ascii="Consolas" w:eastAsia="Times New Roman" w:hAnsi="Consolas" w:cs="Times New Roman"/>
@@ -12546,7 +11151,6 @@
         </w:rPr>
         <w:t xml:space="preserve">        </w:t>
       </w:r>
-      <w:proofErr w:type="gramStart"/>
       <w:r>
         <w:rPr>
           <w:rFonts w:ascii="Consolas" w:eastAsia="Times New Roman" w:hAnsi="Consolas" w:cs="Times New Roman"/>
@@ -12571,7 +11175,6 @@
         </w:rPr>
         <w:t>(</w:t>
       </w:r>
-      <w:proofErr w:type="gramEnd"/>
       <w:r>
         <w:rPr>
           <w:rFonts w:ascii="Consolas" w:eastAsia="Times New Roman" w:hAnsi="Consolas" w:cs="Times New Roman"/>
@@ -12710,7 +11313,6 @@
         </w:rPr>
         <w:t xml:space="preserve"> </w:t>
       </w:r>
-      <w:proofErr w:type="spellStart"/>
       <w:r>
         <w:rPr>
           <w:rFonts w:ascii="Consolas" w:eastAsia="Times New Roman" w:hAnsi="Consolas" w:cs="Times New Roman"/>
@@ -12723,7 +11325,6 @@
         </w:rPr>
         <w:t>make_sound</w:t>
       </w:r>
-      <w:proofErr w:type="spellEnd"/>
       <w:r>
         <w:rPr>
           <w:rFonts w:ascii="Consolas" w:eastAsia="Times New Roman" w:hAnsi="Consolas" w:cs="Times New Roman"/>
@@ -12787,7 +11388,6 @@
         </w:rPr>
         <w:t xml:space="preserve">        </w:t>
       </w:r>
-      <w:proofErr w:type="gramStart"/>
       <w:r>
         <w:rPr>
           <w:rFonts w:ascii="Consolas" w:eastAsia="Times New Roman" w:hAnsi="Consolas" w:cs="Times New Roman"/>
@@ -12812,7 +11412,6 @@
         </w:rPr>
         <w:t>(</w:t>
       </w:r>
-      <w:proofErr w:type="gramEnd"/>
       <w:r>
         <w:rPr>
           <w:rFonts w:ascii="Consolas" w:eastAsia="Times New Roman" w:hAnsi="Consolas" w:cs="Times New Roman"/>
@@ -12877,33 +11476,7 @@
           <w:lang w:eastAsia="en-IN"/>
           <w14:ligatures w14:val="none"/>
         </w:rPr>
-        <w:t xml:space="preserve"># </w:t>
-      </w:r>
-      <w:proofErr w:type="gramStart"/>
-      <w:r>
-        <w:rPr>
-          <w:rFonts w:ascii="Consolas" w:eastAsia="Times New Roman" w:hAnsi="Consolas" w:cs="Times New Roman"/>
-          <w:color w:val="6A9955"/>
-          <w:kern w:val="0"/>
-          <w:sz w:val="23"/>
-          <w:szCs w:val="23"/>
-          <w:lang w:eastAsia="en-IN"/>
-          <w14:ligatures w14:val="none"/>
-        </w:rPr>
-        <w:t>here</w:t>
-      </w:r>
-      <w:proofErr w:type="gramEnd"/>
-      <w:r>
-        <w:rPr>
-          <w:rFonts w:ascii="Consolas" w:eastAsia="Times New Roman" w:hAnsi="Consolas" w:cs="Times New Roman"/>
-          <w:color w:val="6A9955"/>
-          <w:kern w:val="0"/>
-          <w:sz w:val="23"/>
-          <w:szCs w:val="23"/>
-          <w:lang w:eastAsia="en-IN"/>
-          <w14:ligatures w14:val="none"/>
-        </w:rPr>
-        <w:t xml:space="preserve"> all the objects have the same method</w:t>
+        <w:t># here all the objects have the same method</w:t>
       </w:r>
     </w:p>
     <w:p>
@@ -12954,33 +11527,7 @@
           <w:lang w:eastAsia="en-IN"/>
           <w14:ligatures w14:val="none"/>
         </w:rPr>
-        <w:t xml:space="preserve"> [</w:t>
-      </w:r>
-      <w:proofErr w:type="gramStart"/>
-      <w:r>
-        <w:rPr>
-          <w:rFonts w:ascii="Consolas" w:eastAsia="Times New Roman" w:hAnsi="Consolas" w:cs="Times New Roman"/>
-          <w:color w:val="CCCCCC"/>
-          <w:kern w:val="0"/>
-          <w:sz w:val="23"/>
-          <w:szCs w:val="23"/>
-          <w:lang w:eastAsia="en-IN"/>
-          <w14:ligatures w14:val="none"/>
-        </w:rPr>
-        <w:t>Dog(</w:t>
-      </w:r>
-      <w:proofErr w:type="gramEnd"/>
-      <w:r>
-        <w:rPr>
-          <w:rFonts w:ascii="Consolas" w:eastAsia="Times New Roman" w:hAnsi="Consolas" w:cs="Times New Roman"/>
-          <w:color w:val="CCCCCC"/>
-          <w:kern w:val="0"/>
-          <w:sz w:val="23"/>
-          <w:szCs w:val="23"/>
-          <w:lang w:eastAsia="en-IN"/>
-          <w14:ligatures w14:val="none"/>
-        </w:rPr>
-        <w:t>), Cat(), Wolf()]</w:t>
+        <w:t xml:space="preserve"> [Dog(), Cat(), Wolf()]</w:t>
       </w:r>
     </w:p>
     <w:p>
@@ -13019,33 +11566,7 @@
           <w:lang w:eastAsia="en-IN"/>
           <w14:ligatures w14:val="none"/>
         </w:rPr>
-        <w:t xml:space="preserve"> </w:t>
-      </w:r>
-      <w:proofErr w:type="spellStart"/>
-      <w:r>
-        <w:rPr>
-          <w:rFonts w:ascii="Consolas" w:eastAsia="Times New Roman" w:hAnsi="Consolas" w:cs="Times New Roman"/>
-          <w:color w:val="CCCCCC"/>
-          <w:kern w:val="0"/>
-          <w:sz w:val="23"/>
-          <w:szCs w:val="23"/>
-          <w:lang w:eastAsia="en-IN"/>
-          <w14:ligatures w14:val="none"/>
-        </w:rPr>
-        <w:t>obj</w:t>
-      </w:r>
-      <w:proofErr w:type="spellEnd"/>
-      <w:r>
-        <w:rPr>
-          <w:rFonts w:ascii="Consolas" w:eastAsia="Times New Roman" w:hAnsi="Consolas" w:cs="Times New Roman"/>
-          <w:color w:val="CCCCCC"/>
-          <w:kern w:val="0"/>
-          <w:sz w:val="23"/>
-          <w:szCs w:val="23"/>
-          <w:lang w:eastAsia="en-IN"/>
-          <w14:ligatures w14:val="none"/>
-        </w:rPr>
-        <w:t xml:space="preserve"> </w:t>
+        <w:t xml:space="preserve"> obj </w:t>
       </w:r>
       <w:r>
         <w:rPr>
@@ -13096,47 +11617,7 @@
           <w:lang w:eastAsia="en-IN"/>
           <w14:ligatures w14:val="none"/>
         </w:rPr>
-        <w:t xml:space="preserve">    </w:t>
-      </w:r>
-      <w:proofErr w:type="spellStart"/>
-      <w:proofErr w:type="gramStart"/>
-      <w:r>
-        <w:rPr>
-          <w:rFonts w:ascii="Consolas" w:eastAsia="Times New Roman" w:hAnsi="Consolas" w:cs="Times New Roman"/>
-          <w:color w:val="CCCCCC"/>
-          <w:kern w:val="0"/>
-          <w:sz w:val="23"/>
-          <w:szCs w:val="23"/>
-          <w:lang w:eastAsia="en-IN"/>
-          <w14:ligatures w14:val="none"/>
-        </w:rPr>
-        <w:t>obj.make</w:t>
-      </w:r>
-      <w:proofErr w:type="gramEnd"/>
-      <w:r>
-        <w:rPr>
-          <w:rFonts w:ascii="Consolas" w:eastAsia="Times New Roman" w:hAnsi="Consolas" w:cs="Times New Roman"/>
-          <w:color w:val="CCCCCC"/>
-          <w:kern w:val="0"/>
-          <w:sz w:val="23"/>
-          <w:szCs w:val="23"/>
-          <w:lang w:eastAsia="en-IN"/>
-          <w14:ligatures w14:val="none"/>
-        </w:rPr>
-        <w:t>_sound</w:t>
-      </w:r>
-      <w:proofErr w:type="spellEnd"/>
-      <w:r>
-        <w:rPr>
-          <w:rFonts w:ascii="Consolas" w:eastAsia="Times New Roman" w:hAnsi="Consolas" w:cs="Times New Roman"/>
-          <w:color w:val="CCCCCC"/>
-          <w:kern w:val="0"/>
-          <w:sz w:val="23"/>
-          <w:szCs w:val="23"/>
-          <w:lang w:eastAsia="en-IN"/>
-          <w14:ligatures w14:val="none"/>
-        </w:rPr>
-        <w:t xml:space="preserve">() </w:t>
+        <w:t xml:space="preserve">    obj.make_sound() </w:t>
       </w:r>
       <w:r>
         <w:rPr>
@@ -13171,6 +11652,9 @@
         <w:jc w:val="center"/>
       </w:pPr>
       <w:r>
+        <w:rPr>
+          <w:noProof/>
+        </w:rPr>
         <w:drawing>
           <wp:inline distT="0" distB="0" distL="0" distR="0" wp14:anchorId="7DBB5D45" wp14:editId="0A73654F">
             <wp:extent cx="5731510" cy="492760"/>
@@ -13292,15 +11776,7 @@
     </w:p>
     <w:p>
       <w:r>
-        <w:t xml:space="preserve">Polymorphism means using the same method name for different types of data. For example, Python’s </w:t>
-      </w:r>
-      <w:proofErr w:type="gramStart"/>
-      <w:r>
-        <w:t>print(</w:t>
-      </w:r>
-      <w:proofErr w:type="gramEnd"/>
-      <w:r>
-        <w:t>) function works with strings, numbers, and even lists. Though Python doesn't have traditional method overloading (like Java or C#), it allows functions to handle different types of inputs, making them versatile.</w:t>
+        <w:t>Polymorphism means using the same method name for different types of data. For example, Python’s print() function works with strings, numbers, and even lists. Though Python doesn't have traditional method overloading (like Java or C#), it allows functions to handle different types of inputs, making them versatile.</w:t>
       </w:r>
     </w:p>
     <w:p>
@@ -13315,35 +11791,8 @@
           <w:b/>
           <w:bCs/>
         </w:rPr>
-        <w:t>*</w:t>
-      </w:r>
-      <w:proofErr w:type="spellStart"/>
-      <w:proofErr w:type="gramStart"/>
-      <w:r>
-        <w:rPr>
-          <w:b/>
-          <w:bCs/>
-        </w:rPr>
-        <w:t>args</w:t>
-      </w:r>
-      <w:proofErr w:type="spellEnd"/>
-      <w:proofErr w:type="gramEnd"/>
-      <w:r>
-        <w:rPr>
-          <w:b/>
-          <w:bCs/>
-        </w:rPr>
-        <w:t xml:space="preserve"> and **</w:t>
-      </w:r>
-      <w:proofErr w:type="spellStart"/>
-      <w:r>
-        <w:rPr>
-          <w:b/>
-          <w:bCs/>
-        </w:rPr>
-        <w:t>kwargs</w:t>
-      </w:r>
-      <w:proofErr w:type="spellEnd"/>
+        <w:t>*args and **kwargs</w:t>
+      </w:r>
     </w:p>
     <w:p>
       <w:r>
@@ -13358,17 +11807,7 @@
         </w:numPr>
       </w:pPr>
       <w:r>
-        <w:t>*</w:t>
-      </w:r>
-      <w:proofErr w:type="spellStart"/>
-      <w:proofErr w:type="gramStart"/>
-      <w:r>
-        <w:t>args</w:t>
-      </w:r>
-      <w:proofErr w:type="spellEnd"/>
-      <w:proofErr w:type="gramEnd"/>
-      <w:r>
-        <w:t xml:space="preserve"> collects multiple unnamed arguments as a list.</w:t>
+        <w:t>*args collects multiple unnamed arguments as a list.</w:t>
       </w:r>
     </w:p>
     <w:p>
@@ -13379,15 +11818,7 @@
         </w:numPr>
       </w:pPr>
       <w:r>
-        <w:t>**</w:t>
-      </w:r>
-      <w:proofErr w:type="spellStart"/>
-      <w:r>
-        <w:t>kwargs</w:t>
-      </w:r>
-      <w:proofErr w:type="spellEnd"/>
-      <w:r>
-        <w:t xml:space="preserve"> collects named arguments as a dictionary.</w:t>
+        <w:t>**kwargs collects named arguments as a dictionary.</w:t>
       </w:r>
     </w:p>
     <w:p>
@@ -13412,23 +11843,7 @@
     </w:p>
     <w:p>
       <w:r>
-        <w:t xml:space="preserve">Python doesn’t have strict function overloading, but it allows different objects to have the same method name. For example, classes Dog, Cat, and Wolf might each have a </w:t>
-      </w:r>
-      <w:proofErr w:type="spellStart"/>
-      <w:r>
-        <w:t>make_</w:t>
-      </w:r>
-      <w:proofErr w:type="gramStart"/>
-      <w:r>
-        <w:t>sound</w:t>
-      </w:r>
-      <w:proofErr w:type="spellEnd"/>
-      <w:r>
-        <w:t>(</w:t>
-      </w:r>
-      <w:proofErr w:type="gramEnd"/>
-      <w:r>
-        <w:t>) method. When called, each will act according to its own class, even if the objects are grouped together in a list.</w:t>
+        <w:t>Python doesn’t have strict function overloading, but it allows different objects to have the same method name. For example, classes Dog, Cat, and Wolf might each have a make_sound() method. When called, each will act according to its own class, even if the objects are grouped together in a list.</w:t>
       </w:r>
     </w:p>
     <w:p>
@@ -13574,7 +11989,6 @@
       <w:r>
         <w:t xml:space="preserve"> (the account balance), </w:t>
       </w:r>
-      <w:proofErr w:type="spellStart"/>
       <w:r>
         <w:rPr>
           <w:i/>
@@ -13582,7 +11996,6 @@
         </w:rPr>
         <w:t>account_number</w:t>
       </w:r>
-      <w:proofErr w:type="spellEnd"/>
       <w:r>
         <w:t xml:space="preserve"> (unique identifier for the account), </w:t>
       </w:r>
@@ -13618,7 +12031,6 @@
       <w:r>
         <w:t xml:space="preserve">The deposit method adds money to the balance, while the withdraw method deducts money. </w:t>
       </w:r>
-      <w:proofErr w:type="spellStart"/>
       <w:r>
         <w:rPr>
           <w:i/>
@@ -13626,7 +12038,6 @@
         </w:rPr>
         <w:t>get_total_balance</w:t>
       </w:r>
-      <w:proofErr w:type="spellEnd"/>
       <w:r>
         <w:t xml:space="preserve"> simply returns the current balance.</w:t>
       </w:r>
@@ -13675,7 +12086,6 @@
       <w:r>
         <w:t xml:space="preserve">This class inherits from Account and represents a savings account with an </w:t>
       </w:r>
-      <w:proofErr w:type="spellStart"/>
       <w:r>
         <w:rPr>
           <w:i/>
@@ -13683,7 +12093,6 @@
         </w:rPr>
         <w:t>account_type</w:t>
       </w:r>
-      <w:proofErr w:type="spellEnd"/>
       <w:r>
         <w:t xml:space="preserve"> set to </w:t>
       </w:r>
@@ -13711,7 +12120,6 @@
       <w:r>
         <w:t xml:space="preserve">It has an additional attribute, </w:t>
       </w:r>
-      <w:proofErr w:type="spellStart"/>
       <w:r>
         <w:rPr>
           <w:i/>
@@ -13719,7 +12127,6 @@
         </w:rPr>
         <w:t>interest_rate</w:t>
       </w:r>
-      <w:proofErr w:type="spellEnd"/>
       <w:r>
         <w:t>, and redefines deposit to add interest on each deposit by multiplying the balance by the interest rate.</w:t>
       </w:r>
@@ -13758,7 +12165,6 @@
       <w:r>
         <w:t xml:space="preserve">This also inherits from Account and represents a current account with an </w:t>
       </w:r>
-      <w:proofErr w:type="spellStart"/>
       <w:r>
         <w:rPr>
           <w:i/>
@@ -13766,7 +12172,6 @@
         </w:rPr>
         <w:t>account_type</w:t>
       </w:r>
-      <w:proofErr w:type="spellEnd"/>
       <w:r>
         <w:t xml:space="preserve"> set to </w:t>
       </w:r>
@@ -13813,7 +12218,6 @@
       <w:r>
         <w:t xml:space="preserve">This class represents the bank itself, with attributes for the </w:t>
       </w:r>
-      <w:proofErr w:type="spellStart"/>
       <w:r>
         <w:rPr>
           <w:i/>
@@ -13821,7 +12225,6 @@
         </w:rPr>
         <w:t>bank_name</w:t>
       </w:r>
-      <w:proofErr w:type="spellEnd"/>
       <w:r>
         <w:t xml:space="preserve">, </w:t>
       </w:r>
@@ -13854,7 +12257,6 @@
           <w:numId w:val="8"/>
         </w:numPr>
       </w:pPr>
-      <w:proofErr w:type="spellStart"/>
       <w:r>
         <w:rPr>
           <w:i/>
@@ -13862,7 +12264,6 @@
         </w:rPr>
         <w:t>add_account</w:t>
       </w:r>
-      <w:proofErr w:type="spellEnd"/>
       <w:r>
         <w:t xml:space="preserve"> adds a new account to the bank and assigns a unique account number.</w:t>
       </w:r>
@@ -13875,7 +12276,6 @@
           <w:numId w:val="8"/>
         </w:numPr>
       </w:pPr>
-      <w:proofErr w:type="spellStart"/>
       <w:r>
         <w:rPr>
           <w:i/>
@@ -13883,7 +12283,6 @@
         </w:rPr>
         <w:t>remove_account</w:t>
       </w:r>
-      <w:proofErr w:type="spellEnd"/>
       <w:r>
         <w:t xml:space="preserve"> removes an account based on its number.</w:t>
       </w:r>
@@ -13896,7 +12295,6 @@
           <w:numId w:val="8"/>
         </w:numPr>
       </w:pPr>
-      <w:proofErr w:type="spellStart"/>
       <w:r>
         <w:rPr>
           <w:i/>
@@ -13904,11 +12302,9 @@
         </w:rPr>
         <w:t>withdraw_money</w:t>
       </w:r>
-      <w:proofErr w:type="spellEnd"/>
       <w:r>
         <w:t xml:space="preserve"> and </w:t>
       </w:r>
-      <w:proofErr w:type="spellStart"/>
       <w:r>
         <w:rPr>
           <w:i/>
@@ -13916,7 +12312,6 @@
         </w:rPr>
         <w:t>deposit_money</w:t>
       </w:r>
-      <w:proofErr w:type="spellEnd"/>
       <w:r>
         <w:t xml:space="preserve"> allow the bank to perform withdrawals and deposits for specific accounts.</w:t>
       </w:r>
@@ -13929,7 +12324,6 @@
           <w:numId w:val="8"/>
         </w:numPr>
       </w:pPr>
-      <w:proofErr w:type="spellStart"/>
       <w:r>
         <w:rPr>
           <w:i/>
@@ -13937,7 +12331,6 @@
         </w:rPr>
         <w:t>list_accounts</w:t>
       </w:r>
-      <w:proofErr w:type="spellEnd"/>
       <w:r>
         <w:t xml:space="preserve"> shows all accounts in the bank.</w:t>
       </w:r>
@@ -13950,7 +12343,6 @@
           <w:numId w:val="8"/>
         </w:numPr>
       </w:pPr>
-      <w:proofErr w:type="spellStart"/>
       <w:r>
         <w:rPr>
           <w:i/>
@@ -13958,11 +12350,9 @@
         </w:rPr>
         <w:t>get_balance</w:t>
       </w:r>
-      <w:proofErr w:type="spellEnd"/>
       <w:r>
         <w:t xml:space="preserve"> and </w:t>
       </w:r>
-      <w:proofErr w:type="spellStart"/>
       <w:r>
         <w:rPr>
           <w:i/>
@@ -13970,7 +12360,6 @@
         </w:rPr>
         <w:t>get_account</w:t>
       </w:r>
-      <w:proofErr w:type="spellEnd"/>
       <w:r>
         <w:t xml:space="preserve"> let you check the balance or retrieve details of a specific account by its number.</w:t>
       </w:r>
@@ -14015,23 +12404,7 @@
         </w:numPr>
       </w:pPr>
       <w:r>
-        <w:t xml:space="preserve">Defined classes like Account, </w:t>
-      </w:r>
-      <w:proofErr w:type="spellStart"/>
-      <w:r>
-        <w:t>SavingsAccount</w:t>
-      </w:r>
-      <w:proofErr w:type="spellEnd"/>
-      <w:r>
-        <w:t xml:space="preserve">, </w:t>
-      </w:r>
-      <w:proofErr w:type="spellStart"/>
-      <w:r>
-        <w:t>CurrentAccount</w:t>
-      </w:r>
-      <w:proofErr w:type="spellEnd"/>
-      <w:r>
-        <w:t>, and Bank.</w:t>
+        <w:t>Defined classes like Account, SavingsAccount, CurrentAccount, and Bank.</w:t>
       </w:r>
     </w:p>
     <w:p>
@@ -14049,15 +12422,7 @@
         <w:t>containing</w:t>
       </w:r>
       <w:r>
-        <w:t xml:space="preserve"> related data and </w:t>
-      </w:r>
-      <w:proofErr w:type="spellStart"/>
-      <w:r>
-        <w:t>behavior</w:t>
-      </w:r>
-      <w:proofErr w:type="spellEnd"/>
-      <w:r>
-        <w:t>.</w:t>
+        <w:t xml:space="preserve"> related data and behavior.</w:t>
       </w:r>
     </w:p>
     <w:p>
@@ -14087,21 +12452,8 @@
           <w:numId w:val="11"/>
         </w:numPr>
       </w:pPr>
-      <w:proofErr w:type="spellStart"/>
-      <w:r>
-        <w:t>SavingsAccount</w:t>
-      </w:r>
-      <w:proofErr w:type="spellEnd"/>
-      <w:r>
-        <w:t xml:space="preserve"> and </w:t>
-      </w:r>
-      <w:proofErr w:type="spellStart"/>
-      <w:r>
-        <w:t>CurrentAccount</w:t>
-      </w:r>
-      <w:proofErr w:type="spellEnd"/>
-      <w:r>
-        <w:t xml:space="preserve"> inherit from the Account class, allowing them to reuse and extend its functionality.</w:t>
+      <w:r>
+        <w:t>SavingsAccount and CurrentAccount inherit from the Account class, allowing them to reuse and extend its functionality.</w:t>
       </w:r>
     </w:p>
     <w:p>
@@ -14133,23 +12485,7 @@
       </w:pPr>
       <w:r>
         <w:lastRenderedPageBreak/>
-        <w:t xml:space="preserve">The deposit method is overridden in the </w:t>
-      </w:r>
-      <w:proofErr w:type="spellStart"/>
-      <w:r>
-        <w:t>SavingsAccount</w:t>
-      </w:r>
-      <w:proofErr w:type="spellEnd"/>
-      <w:r>
-        <w:t xml:space="preserve"> class to add interest, which shows polymorphism by changing the </w:t>
-      </w:r>
-      <w:proofErr w:type="spellStart"/>
-      <w:r>
-        <w:t>behavior</w:t>
-      </w:r>
-      <w:proofErr w:type="spellEnd"/>
-      <w:r>
-        <w:t xml:space="preserve"> of a method in a child class.</w:t>
+        <w:t>The deposit method is overridden in the SavingsAccount class to add interest, which shows polymorphism by changing the behavior of a method in a child class.</w:t>
       </w:r>
     </w:p>
     <w:p>
@@ -16278,6 +14614,7 @@
   <w:style w:type="character" w:default="1" w:styleId="DefaultParagraphFont">
     <w:name w:val="Default Paragraph Font"/>
     <w:uiPriority w:val="1"/>
+    <w:semiHidden/>
     <w:unhideWhenUsed/>
   </w:style>
   <w:style w:type="table" w:default="1" w:styleId="TableNormal">

</xml_diff>